<commit_message>
5.5 more pages to go!
</commit_message>
<xml_diff>
--- a/JERO/Tracking(15Pages).docx
+++ b/JERO/Tracking(15Pages).docx
@@ -306,7 +306,7 @@
           <w:sz w:val="40"/>
           <w:szCs w:val="40"/>
         </w:rPr>
-        <w:t>Equipment</w:t>
+        <w:t>Requirements</w:t>
       </w:r>
     </w:p>
     <w:p>
@@ -670,25 +670,7 @@
           <w:sz w:val="24"/>
           <w:szCs w:val="24"/>
         </w:rPr>
-        <w:t xml:space="preserve">inside the storm drain, so that the surface can be marked and indicate where the said obstruction is located from the surface (Figure </w:t>
-      </w:r>
-      <w:proofErr w:type="spellStart"/>
-      <w:r>
-        <w:rPr>
-          <w:rFonts w:ascii="Times New Roman" w:hAnsi="Times New Roman" w:cs="Times New Roman"/>
-          <w:sz w:val="24"/>
-          <w:szCs w:val="24"/>
-        </w:rPr>
-        <w:t>x.xx</w:t>
-      </w:r>
-      <w:proofErr w:type="spellEnd"/>
-      <w:r>
-        <w:rPr>
-          <w:rFonts w:ascii="Times New Roman" w:hAnsi="Times New Roman" w:cs="Times New Roman"/>
-          <w:sz w:val="24"/>
-          <w:szCs w:val="24"/>
-        </w:rPr>
-        <w:t>). There are a handful of possible ways of doing this, but most exceed the allocated budget, or are too complex.</w:t>
+        <w:t>inside the storm drain, so that the surface can be marked and indicate where the said obstruction is located from the surface (Figure x.xx). There are a handful of possible ways of doing this, but most exceed the allocated budget, or are too complex.</w:t>
       </w:r>
     </w:p>
     <w:p>
@@ -6445,23 +6427,63 @@
           <w:szCs w:val="24"/>
         </w:rPr>
         <w:tab/>
-        <w:t xml:space="preserve">When creating software for computer, there’s the issue and concern of how to update the said software. In this project there are several methods in which updating the software can occur. Such methods include updating via downloading from </w:t>
-      </w:r>
-      <w:r>
-        <w:rPr>
-          <w:rFonts w:ascii="Times New Roman" w:hAnsi="Times New Roman" w:cs="Times New Roman"/>
-          <w:sz w:val="24"/>
-          <w:szCs w:val="24"/>
-        </w:rPr>
-        <w:t>an online source, such as a cloud</w:t>
-      </w:r>
-      <w:r>
-        <w:rPr>
-          <w:rFonts w:ascii="Times New Roman" w:hAnsi="Times New Roman" w:cs="Times New Roman"/>
-          <w:sz w:val="24"/>
-          <w:szCs w:val="24"/>
-        </w:rPr>
-        <w:t xml:space="preserve">, and the </w:t>
+        <w:t xml:space="preserve">When creating software for </w:t>
+      </w:r>
+      <w:r>
+        <w:rPr>
+          <w:rFonts w:ascii="Times New Roman" w:hAnsi="Times New Roman" w:cs="Times New Roman"/>
+          <w:sz w:val="24"/>
+          <w:szCs w:val="24"/>
+        </w:rPr>
+        <w:t xml:space="preserve">a </w:t>
+      </w:r>
+      <w:r>
+        <w:rPr>
+          <w:rFonts w:ascii="Times New Roman" w:hAnsi="Times New Roman" w:cs="Times New Roman"/>
+          <w:sz w:val="24"/>
+          <w:szCs w:val="24"/>
+        </w:rPr>
+        <w:t>computer</w:t>
+      </w:r>
+      <w:r>
+        <w:rPr>
+          <w:rFonts w:ascii="Times New Roman" w:hAnsi="Times New Roman" w:cs="Times New Roman"/>
+          <w:sz w:val="24"/>
+          <w:szCs w:val="24"/>
+        </w:rPr>
+        <w:t xml:space="preserve"> or machine</w:t>
+      </w:r>
+      <w:r>
+        <w:rPr>
+          <w:rFonts w:ascii="Times New Roman" w:hAnsi="Times New Roman" w:cs="Times New Roman"/>
+          <w:sz w:val="24"/>
+          <w:szCs w:val="24"/>
+        </w:rPr>
+        <w:t xml:space="preserve">, </w:t>
+      </w:r>
+      <w:r>
+        <w:rPr>
+          <w:rFonts w:ascii="Times New Roman" w:hAnsi="Times New Roman" w:cs="Times New Roman"/>
+          <w:sz w:val="24"/>
+          <w:szCs w:val="24"/>
+        </w:rPr>
+        <w:t>there arises</w:t>
+      </w:r>
+      <w:r>
+        <w:rPr>
+          <w:rFonts w:ascii="Times New Roman" w:hAnsi="Times New Roman" w:cs="Times New Roman"/>
+          <w:sz w:val="24"/>
+          <w:szCs w:val="24"/>
+        </w:rPr>
+        <w:t xml:space="preserve"> the issue and concern of how to update the said software. In this project there are several methods in which updating the software can occur. Such methods include updating via downloading from </w:t>
+      </w:r>
+      <w:r>
+        <w:rPr>
+          <w:rFonts w:ascii="Times New Roman" w:hAnsi="Times New Roman" w:cs="Times New Roman"/>
+          <w:sz w:val="24"/>
+          <w:szCs w:val="24"/>
+        </w:rPr>
+        <w:t xml:space="preserve">an online source, such </w:t>
       </w:r>
       <w:r>
         <w:rPr>
@@ -6470,7 +6492,15 @@
           <w:szCs w:val="24"/>
         </w:rPr>
         <w:lastRenderedPageBreak/>
-        <w:t>other would be directly updating the software via uploading directly from a computer to the processor</w:t>
+        <w:t>as a cloud</w:t>
+      </w:r>
+      <w:r>
+        <w:rPr>
+          <w:rFonts w:ascii="Times New Roman" w:hAnsi="Times New Roman" w:cs="Times New Roman"/>
+          <w:sz w:val="24"/>
+          <w:szCs w:val="24"/>
+        </w:rPr>
+        <w:t>, and the other would be directly updating the software via uploading to the processor</w:t>
       </w:r>
       <w:r>
         <w:rPr>
@@ -6495,6 +6525,334 @@
           <w:szCs w:val="24"/>
         </w:rPr>
         <w:t xml:space="preserve"> to update a piece of software.</w:t>
+      </w:r>
+    </w:p>
+    <w:p>
+      <w:pPr>
+        <w:spacing w:line="276" w:lineRule="auto"/>
+        <w:rPr>
+          <w:rFonts w:ascii="Times New Roman" w:hAnsi="Times New Roman" w:cs="Times New Roman"/>
+          <w:sz w:val="28"/>
+          <w:szCs w:val="28"/>
+        </w:rPr>
+      </w:pPr>
+      <w:r>
+        <w:rPr>
+          <w:rFonts w:ascii="Times New Roman" w:hAnsi="Times New Roman" w:cs="Times New Roman"/>
+          <w:sz w:val="28"/>
+          <w:szCs w:val="28"/>
+        </w:rPr>
+        <w:t>Updating from the Cloud: Benefits</w:t>
+      </w:r>
+    </w:p>
+    <w:p>
+      <w:pPr>
+        <w:spacing w:line="276" w:lineRule="auto"/>
+        <w:rPr>
+          <w:rFonts w:ascii="Times New Roman" w:hAnsi="Times New Roman" w:cs="Times New Roman"/>
+          <w:sz w:val="24"/>
+          <w:szCs w:val="24"/>
+        </w:rPr>
+      </w:pPr>
+      <w:r>
+        <w:rPr>
+          <w:rFonts w:ascii="Times New Roman" w:hAnsi="Times New Roman" w:cs="Times New Roman"/>
+          <w:sz w:val="24"/>
+          <w:szCs w:val="24"/>
+        </w:rPr>
+        <w:tab/>
+        <w:t>When updating software, it’s most convenient when its accessible online</w:t>
+      </w:r>
+      <w:r>
+        <w:rPr>
+          <w:rFonts w:ascii="Times New Roman" w:hAnsi="Times New Roman" w:cs="Times New Roman"/>
+          <w:sz w:val="24"/>
+          <w:szCs w:val="24"/>
+        </w:rPr>
+        <w:t>, via the cloud. Compared to its counterpart, which would be updating via drive, this method is the best with its ease in accessibility and convenience. It doesn’t require a physical drive to be passed around in order to update all machines using the software, instead all the machines can just access this update through the cloud from their location. This ultimately saves time and compared to a physical update, is most efficient. Furthermore, the fact that the update would be in cloud allows for scalability. This means that if more machines were to be made and used, such as from one robot to twenty, all twenty could connect to the cloud at the same time and receive the update together; there would be no queue for the update.</w:t>
+      </w:r>
+    </w:p>
+    <w:p>
+      <w:pPr>
+        <w:spacing w:line="276" w:lineRule="auto"/>
+        <w:rPr>
+          <w:rFonts w:ascii="Times New Roman" w:hAnsi="Times New Roman" w:cs="Times New Roman"/>
+          <w:sz w:val="28"/>
+          <w:szCs w:val="28"/>
+        </w:rPr>
+      </w:pPr>
+      <w:r>
+        <w:rPr>
+          <w:rFonts w:ascii="Times New Roman" w:hAnsi="Times New Roman" w:cs="Times New Roman"/>
+          <w:sz w:val="28"/>
+          <w:szCs w:val="28"/>
+        </w:rPr>
+        <w:t>Updating from the Cloud: Issues</w:t>
+      </w:r>
+    </w:p>
+    <w:p>
+      <w:pPr>
+        <w:spacing w:line="276" w:lineRule="auto"/>
+        <w:rPr>
+          <w:rFonts w:ascii="Times New Roman" w:hAnsi="Times New Roman" w:cs="Times New Roman"/>
+          <w:sz w:val="24"/>
+          <w:szCs w:val="24"/>
+        </w:rPr>
+      </w:pPr>
+      <w:r>
+        <w:rPr>
+          <w:rFonts w:ascii="Times New Roman" w:hAnsi="Times New Roman" w:cs="Times New Roman"/>
+          <w:sz w:val="24"/>
+          <w:szCs w:val="24"/>
+        </w:rPr>
+        <w:tab/>
+        <w:t>There are a few minor issues that arise when pushing updates from the cloud. One such issue would be the fact that the machine must connect to the internet in order to receive the update. This just means that the machine or computer must be connected to the internet first in order to update, t</w:t>
+      </w:r>
+      <w:r>
+        <w:rPr>
+          <w:rFonts w:ascii="Times New Roman" w:hAnsi="Times New Roman" w:cs="Times New Roman"/>
+          <w:sz w:val="24"/>
+          <w:szCs w:val="24"/>
+        </w:rPr>
+        <w:t>hen</w:t>
+      </w:r>
+      <w:r>
+        <w:rPr>
+          <w:rFonts w:ascii="Times New Roman" w:hAnsi="Times New Roman" w:cs="Times New Roman"/>
+          <w:sz w:val="24"/>
+          <w:szCs w:val="24"/>
+        </w:rPr>
+        <w:t xml:space="preserve"> be used for operations</w:t>
+      </w:r>
+      <w:r>
+        <w:rPr>
+          <w:rFonts w:ascii="Times New Roman" w:hAnsi="Times New Roman" w:cs="Times New Roman"/>
+          <w:sz w:val="24"/>
+          <w:szCs w:val="24"/>
+        </w:rPr>
+        <w:t xml:space="preserve"> after</w:t>
+      </w:r>
+      <w:r>
+        <w:rPr>
+          <w:rFonts w:ascii="Times New Roman" w:hAnsi="Times New Roman" w:cs="Times New Roman"/>
+          <w:sz w:val="24"/>
+          <w:szCs w:val="24"/>
+        </w:rPr>
+        <w:t>. Another minor problem, depending on the conditions of the internet and its accessibility</w:t>
+      </w:r>
+      <w:r>
+        <w:rPr>
+          <w:rFonts w:ascii="Times New Roman" w:hAnsi="Times New Roman" w:cs="Times New Roman"/>
+          <w:sz w:val="24"/>
+          <w:szCs w:val="24"/>
+        </w:rPr>
+        <w:t>,</w:t>
+      </w:r>
+      <w:r>
+        <w:rPr>
+          <w:rFonts w:ascii="Times New Roman" w:hAnsi="Times New Roman" w:cs="Times New Roman"/>
+          <w:sz w:val="24"/>
+          <w:szCs w:val="24"/>
+        </w:rPr>
+        <w:t xml:space="preserve"> is its speed. Sometimes download speeds from an online source can be extremely slow</w:t>
+      </w:r>
+      <w:r>
+        <w:rPr>
+          <w:rFonts w:ascii="Times New Roman" w:hAnsi="Times New Roman" w:cs="Times New Roman"/>
+          <w:sz w:val="24"/>
+          <w:szCs w:val="24"/>
+        </w:rPr>
+        <w:t>, basically wasting time and becoming impractical. If conditions were to be like this, then it would be more efficient to just use a physical drive to update the software.</w:t>
+      </w:r>
+    </w:p>
+    <w:p>
+      <w:pPr>
+        <w:spacing w:line="276" w:lineRule="auto"/>
+        <w:rPr>
+          <w:rFonts w:ascii="Times New Roman" w:hAnsi="Times New Roman" w:cs="Times New Roman"/>
+          <w:sz w:val="28"/>
+          <w:szCs w:val="28"/>
+        </w:rPr>
+      </w:pPr>
+      <w:r>
+        <w:rPr>
+          <w:rFonts w:ascii="Times New Roman" w:hAnsi="Times New Roman" w:cs="Times New Roman"/>
+          <w:sz w:val="28"/>
+          <w:szCs w:val="28"/>
+        </w:rPr>
+        <w:t>Updating from Drive: Benefits</w:t>
+      </w:r>
+    </w:p>
+    <w:p>
+      <w:pPr>
+        <w:spacing w:line="276" w:lineRule="auto"/>
+        <w:rPr>
+          <w:rFonts w:ascii="Times New Roman" w:hAnsi="Times New Roman" w:cs="Times New Roman"/>
+          <w:sz w:val="24"/>
+          <w:szCs w:val="24"/>
+        </w:rPr>
+      </w:pPr>
+      <w:r>
+        <w:rPr>
+          <w:rFonts w:ascii="Times New Roman" w:hAnsi="Times New Roman" w:cs="Times New Roman"/>
+          <w:sz w:val="24"/>
+          <w:szCs w:val="24"/>
+        </w:rPr>
+        <w:tab/>
+        <w:t xml:space="preserve">Compared to updating from the cloud, there are some areas in which a physical drive has the upper hand. Some of these areas include download speeds; when a computer downloads from a physical drive, it is typically faster in comparison to downloading from an online source. This is attributed to the fact that the drive is put into the computer and can immediately upload the update. Another attribute that physical drives have is the fact that updates can be applied on the go. As long as the drive contains the updated software, it can be uploaded onto the computer or machine while in transit. This attribute is only beneficial in certain situations </w:t>
+      </w:r>
+      <w:r>
+        <w:rPr>
+          <w:rFonts w:ascii="Times New Roman" w:hAnsi="Times New Roman" w:cs="Times New Roman"/>
+          <w:sz w:val="24"/>
+          <w:szCs w:val="24"/>
+        </w:rPr>
+        <w:t>that inhibit the computer or machine from connecting to the internet.</w:t>
+      </w:r>
+    </w:p>
+    <w:p>
+      <w:pPr>
+        <w:spacing w:line="276" w:lineRule="auto"/>
+        <w:rPr>
+          <w:rFonts w:ascii="Times New Roman" w:hAnsi="Times New Roman" w:cs="Times New Roman"/>
+          <w:sz w:val="28"/>
+          <w:szCs w:val="28"/>
+        </w:rPr>
+      </w:pPr>
+      <w:r>
+        <w:rPr>
+          <w:rFonts w:ascii="Times New Roman" w:hAnsi="Times New Roman" w:cs="Times New Roman"/>
+          <w:sz w:val="28"/>
+          <w:szCs w:val="28"/>
+        </w:rPr>
+        <w:t>Updating from Drive: Issues</w:t>
+      </w:r>
+    </w:p>
+    <w:p>
+      <w:pPr>
+        <w:spacing w:line="276" w:lineRule="auto"/>
+        <w:rPr>
+          <w:rFonts w:ascii="Times New Roman" w:hAnsi="Times New Roman" w:cs="Times New Roman"/>
+          <w:sz w:val="24"/>
+          <w:szCs w:val="24"/>
+        </w:rPr>
+      </w:pPr>
+      <w:r>
+        <w:rPr>
+          <w:rFonts w:ascii="Times New Roman" w:hAnsi="Times New Roman" w:cs="Times New Roman"/>
+          <w:sz w:val="24"/>
+          <w:szCs w:val="24"/>
+        </w:rPr>
+        <w:tab/>
+        <w:t xml:space="preserve">As already pointed out previously, there are of course a few issues with updating via physical drive in comparison to downloading from the cloud. One such issue is as previously mentioned; it would take time to update each machine one by one via physical drive. Thus, resulting in inefficiency and wasting of time. Instead it would be better if all the machines could </w:t>
+      </w:r>
+      <w:r>
+        <w:rPr>
+          <w:rFonts w:ascii="Times New Roman" w:hAnsi="Times New Roman" w:cs="Times New Roman"/>
+          <w:sz w:val="24"/>
+          <w:szCs w:val="24"/>
+        </w:rPr>
+        <w:lastRenderedPageBreak/>
+        <w:t>just download from the source of the update, at the same time. So, if the computers or machines were to be placed in a queue in order to receive the update, it would make the physical drive impractical. In addition to this, there’s the situation of having multiple machines, which then would require someone to deliver the physical drive for another machine to use; this in result just wastes time and energy for everyone.</w:t>
+      </w:r>
+    </w:p>
+    <w:p>
+      <w:pPr>
+        <w:spacing w:line="276" w:lineRule="auto"/>
+        <w:rPr>
+          <w:rFonts w:ascii="Times New Roman" w:hAnsi="Times New Roman" w:cs="Times New Roman"/>
+          <w:sz w:val="28"/>
+          <w:szCs w:val="28"/>
+        </w:rPr>
+      </w:pPr>
+      <w:r>
+        <w:rPr>
+          <w:rFonts w:ascii="Times New Roman" w:hAnsi="Times New Roman" w:cs="Times New Roman"/>
+          <w:sz w:val="28"/>
+          <w:szCs w:val="28"/>
+        </w:rPr>
+        <w:t>Conclusion</w:t>
+      </w:r>
+    </w:p>
+    <w:p>
+      <w:pPr>
+        <w:spacing w:line="276" w:lineRule="auto"/>
+        <w:ind w:firstLine="720"/>
+        <w:rPr>
+          <w:rFonts w:ascii="Times New Roman" w:hAnsi="Times New Roman" w:cs="Times New Roman"/>
+          <w:sz w:val="24"/>
+          <w:szCs w:val="24"/>
+        </w:rPr>
+      </w:pPr>
+      <w:r>
+        <w:rPr>
+          <w:rFonts w:ascii="Times New Roman" w:hAnsi="Times New Roman" w:cs="Times New Roman"/>
+          <w:sz w:val="24"/>
+          <w:szCs w:val="24"/>
+        </w:rPr>
+        <w:t xml:space="preserve">In conclusion, between both of these methods, using a cloud to deploy software updates seems to be the most practical solution; especially if multiple machines were in need of it. The fact that an update can be deployed to many machines via cloud, gives this solution a valuable attribute and upper hand, scalability. By allowing multiple machines to download the update </w:t>
+      </w:r>
+      <w:r>
+        <w:rPr>
+          <w:rFonts w:ascii="Times New Roman" w:hAnsi="Times New Roman" w:cs="Times New Roman"/>
+          <w:sz w:val="24"/>
+          <w:szCs w:val="24"/>
+        </w:rPr>
+        <w:t>concurrently,</w:t>
+      </w:r>
+      <w:r>
+        <w:rPr>
+          <w:rFonts w:ascii="Times New Roman" w:hAnsi="Times New Roman" w:cs="Times New Roman"/>
+          <w:sz w:val="24"/>
+          <w:szCs w:val="24"/>
+        </w:rPr>
+        <w:t xml:space="preserve"> </w:t>
+      </w:r>
+      <w:r>
+        <w:rPr>
+          <w:rFonts w:ascii="Times New Roman" w:hAnsi="Times New Roman" w:cs="Times New Roman"/>
+          <w:sz w:val="24"/>
+          <w:szCs w:val="24"/>
+        </w:rPr>
+        <w:t>time is saved, and efficiency is increased for the company and users.</w:t>
+      </w:r>
+    </w:p>
+    <w:p>
+      <w:pPr>
+        <w:spacing w:line="276" w:lineRule="auto"/>
+        <w:ind w:firstLine="720"/>
+        <w:rPr>
+          <w:rFonts w:ascii="Times New Roman" w:hAnsi="Times New Roman" w:cs="Times New Roman"/>
+          <w:sz w:val="24"/>
+          <w:szCs w:val="24"/>
+        </w:rPr>
+      </w:pPr>
+      <w:r>
+        <w:rPr>
+          <w:rFonts w:ascii="Times New Roman" w:hAnsi="Times New Roman" w:cs="Times New Roman"/>
+          <w:sz w:val="24"/>
+          <w:szCs w:val="24"/>
+        </w:rPr>
+        <w:t>Even though using the cloud to deploy software updates is the best option, there are some attributes from physical drive updates that could be used. One such attribute is the fact that the machine can update without access to internet. This is conditional of course, but if such a case did occur, having a physical drive with the update would be beneficial.</w:t>
+      </w:r>
+    </w:p>
+    <w:p>
+      <w:pPr>
+        <w:spacing w:line="276" w:lineRule="auto"/>
+        <w:ind w:firstLine="720"/>
+        <w:rPr>
+          <w:rFonts w:ascii="Times New Roman" w:hAnsi="Times New Roman" w:cs="Times New Roman"/>
+          <w:sz w:val="24"/>
+          <w:szCs w:val="24"/>
+        </w:rPr>
+      </w:pPr>
+      <w:r>
+        <w:rPr>
+          <w:rFonts w:ascii="Times New Roman" w:hAnsi="Times New Roman" w:cs="Times New Roman"/>
+          <w:sz w:val="24"/>
+          <w:szCs w:val="24"/>
+        </w:rPr>
+        <w:t>Ultimately, it would be best for the robot to have both as an option and be used interchangeably. Both solutions have their strengths and weaknesses, but if looked at closely, both compliment each other. So, if possible, both options should be viable for the robot, and not be restricted to only one.</w:t>
       </w:r>
     </w:p>
     <w:sectPr>
@@ -7285,7 +7643,7 @@
 </file>
 
 <file path=customXml/itemProps1.xml><?xml version="1.0" encoding="utf-8"?>
-<ds:datastoreItem xmlns:ds="http://schemas.openxmlformats.org/officeDocument/2006/customXml" ds:itemID="{60B12C09-3521-4598-92B2-A1A6E452F88F}">
+<ds:datastoreItem xmlns:ds="http://schemas.openxmlformats.org/officeDocument/2006/customXml" ds:itemID="{53671572-15C6-4F9D-B8C2-A113107F74F2}">
   <ds:schemaRefs>
     <ds:schemaRef ds:uri="http://schemas.openxmlformats.org/officeDocument/2006/bibliography"/>
   </ds:schemaRefs>

</xml_diff>

<commit_message>
updated 3 pages left!
</commit_message>
<xml_diff>
--- a/JERO/Tracking(15Pages).docx
+++ b/JERO/Tracking(15Pages).docx
@@ -115,6 +115,7 @@
           <w:szCs w:val="24"/>
         </w:rPr>
       </w:pPr>
+      <w:proofErr w:type="gramStart"/>
       <w:r>
         <w:rPr>
           <w:rFonts w:ascii="Times New Roman" w:eastAsia="Times New Roman" w:hAnsi="Times New Roman" w:cs="Times New Roman"/>
@@ -122,7 +123,17 @@
           <w:sz w:val="24"/>
           <w:szCs w:val="24"/>
         </w:rPr>
-        <w:t>In order for the robot to maneuver and drive in the storm drain, a tank drive is going to be implemented. In approaching this objective, there are other factors that are being taken into consideration, such as traction for the wheels. To successfully have the robot drive around in the conditions of a storm drain, wheels with high traction are going to be necessary. This will allow the robot to move on slippery surfaces and in mud, depending on the condition of the storm drain. In addition, the robot will not only move forward, but will also be able to maneuver in reverse as well. By accomplishing this small list of requirements, the robot would be considered as successfully driving.</w:t>
+        <w:t>In order for</w:t>
+      </w:r>
+      <w:proofErr w:type="gramEnd"/>
+      <w:r>
+        <w:rPr>
+          <w:rFonts w:ascii="Times New Roman" w:eastAsia="Times New Roman" w:hAnsi="Times New Roman" w:cs="Times New Roman"/>
+          <w:color w:val="000000"/>
+          <w:sz w:val="24"/>
+          <w:szCs w:val="24"/>
+        </w:rPr>
+        <w:t xml:space="preserve"> the robot to maneuver and drive in the storm drain, a tank drive is going to be implemented. In approaching this objective, there are other factors that are being taken into consideration, such as traction for the wheels. To successfully have the robot drive around in the conditions of a storm drain, wheels with high traction are going to be necessary. This will allow the robot to move on slippery surfaces and in mud, depending on the condition of the storm drain. In addition, the robot will not only move forward, but will also be able to maneuver in reverse as well. By accomplishing this small list of requirements, the robot would be considered as successfully driving.</w:t>
       </w:r>
     </w:p>
     <w:p>
@@ -142,7 +153,25 @@
           <w:sz w:val="24"/>
           <w:szCs w:val="24"/>
         </w:rPr>
-        <w:t>The next objective is to implement a source of vision for the robot and the operator. To achieve this, a camera will be onboard the robot, relaying video feed to the user's computer. This will be done through the ethernet cable that is mandatory for the robot. The video feed will then both be saved on a local hard drive and streamed to a website where it will be saved on the server. Accomplishing these two tasks will make the vision objective a success.</w:t>
+        <w:t xml:space="preserve">The next objective is to implement a source of vision for the robot and the operator. To achieve this, a camera will be </w:t>
+      </w:r>
+      <w:r>
+        <w:rPr>
+          <w:rFonts w:ascii="Times New Roman" w:eastAsia="Times New Roman" w:hAnsi="Times New Roman" w:cs="Times New Roman"/>
+          <w:color w:val="000000"/>
+          <w:sz w:val="24"/>
+          <w:szCs w:val="24"/>
+        </w:rPr>
+        <w:t>on</w:t>
+      </w:r>
+      <w:r>
+        <w:rPr>
+          <w:rFonts w:ascii="Times New Roman" w:eastAsia="Times New Roman" w:hAnsi="Times New Roman" w:cs="Times New Roman"/>
+          <w:color w:val="000000"/>
+          <w:sz w:val="24"/>
+          <w:szCs w:val="24"/>
+        </w:rPr>
+        <w:t xml:space="preserve"> the robot, relaying video feed to the user's computer. This will be done through the ethernet cable that is mandatory for the robot. The video feed will then both be saved on a local hard drive and streamed to a website where it will be saved on the server. Accomplishing these two tasks will make the vision objective a success.</w:t>
       </w:r>
     </w:p>
     <w:p>
@@ -799,7 +828,25 @@
           <w:sz w:val="24"/>
           <w:szCs w:val="24"/>
         </w:rPr>
-        <w:t xml:space="preserve">. As to why this idea was rejected, it’s because for a GPS to work, it has to be within the sight of multiple satellites. Since the environment in which the robot will operating in is underground, there is no line of sight for the satellites, making this idea </w:t>
+        <w:t xml:space="preserve">. As to why this idea was rejected, it’s because for a GPS to work, it </w:t>
+      </w:r>
+      <w:proofErr w:type="gramStart"/>
+      <w:r>
+        <w:rPr>
+          <w:rFonts w:ascii="Times New Roman" w:hAnsi="Times New Roman" w:cs="Times New Roman"/>
+          <w:sz w:val="24"/>
+          <w:szCs w:val="24"/>
+        </w:rPr>
+        <w:t>has to</w:t>
+      </w:r>
+      <w:proofErr w:type="gramEnd"/>
+      <w:r>
+        <w:rPr>
+          <w:rFonts w:ascii="Times New Roman" w:hAnsi="Times New Roman" w:cs="Times New Roman"/>
+          <w:sz w:val="24"/>
+          <w:szCs w:val="24"/>
+        </w:rPr>
+        <w:t xml:space="preserve"> be within the sight of multiple satellites. Since the environment in which the robot will operating in is underground, there is no line of sight for the satellites, making this idea </w:t>
       </w:r>
       <w:r>
         <w:rPr>
@@ -1444,6 +1491,7 @@
         </w:rPr>
         <w:t xml:space="preserve"> locate any objects. This concept is </w:t>
       </w:r>
+      <w:proofErr w:type="gramStart"/>
       <w:r>
         <w:rPr>
           <w:rFonts w:ascii="Times New Roman" w:hAnsi="Times New Roman" w:cs="Times New Roman"/>
@@ -1452,6 +1500,7 @@
         </w:rPr>
         <w:t>similar to</w:t>
       </w:r>
+      <w:proofErr w:type="gramEnd"/>
       <w:r>
         <w:rPr>
           <w:rFonts w:ascii="Times New Roman" w:hAnsi="Times New Roman" w:cs="Times New Roman"/>
@@ -1530,8 +1579,18 @@
           <w:sz w:val="24"/>
           <w:szCs w:val="24"/>
         </w:rPr>
-        <w:t>. Furthermore, sonar would be more complicated and complex due to the fact that</w:t>
-      </w:r>
+        <w:t xml:space="preserve">. Furthermore, sonar would be more complicated and complex </w:t>
+      </w:r>
+      <w:proofErr w:type="gramStart"/>
+      <w:r>
+        <w:rPr>
+          <w:rFonts w:ascii="Times New Roman" w:hAnsi="Times New Roman" w:cs="Times New Roman"/>
+          <w:sz w:val="24"/>
+          <w:szCs w:val="24"/>
+        </w:rPr>
+        <w:t>due to the fact that</w:t>
+      </w:r>
+      <w:proofErr w:type="gramEnd"/>
       <w:r>
         <w:rPr>
           <w:rFonts w:ascii="Times New Roman" w:hAnsi="Times New Roman" w:cs="Times New Roman"/>
@@ -3177,7 +3236,25 @@
           <w:sz w:val="24"/>
           <w:szCs w:val="24"/>
         </w:rPr>
-        <w:t>The other form of communication comes through the use of an ethernet cable to transmit data and signals, to and from the robot. There are several benefits by using an ethernet connection over a radio connection</w:t>
+        <w:t xml:space="preserve">The other form of communication comes </w:t>
+      </w:r>
+      <w:proofErr w:type="gramStart"/>
+      <w:r>
+        <w:rPr>
+          <w:rFonts w:ascii="Times New Roman" w:hAnsi="Times New Roman" w:cs="Times New Roman"/>
+          <w:sz w:val="24"/>
+          <w:szCs w:val="24"/>
+        </w:rPr>
+        <w:t>through the use of</w:t>
+      </w:r>
+      <w:proofErr w:type="gramEnd"/>
+      <w:r>
+        <w:rPr>
+          <w:rFonts w:ascii="Times New Roman" w:hAnsi="Times New Roman" w:cs="Times New Roman"/>
+          <w:sz w:val="24"/>
+          <w:szCs w:val="24"/>
+        </w:rPr>
+        <w:t xml:space="preserve"> an ethernet cable to transmit data and signals, to and from the robot. There are several benefits by using an ethernet connection over a radio connection</w:t>
       </w:r>
       <w:r>
         <w:rPr>
@@ -4996,7 +5073,25 @@
           <w:sz w:val="24"/>
           <w:szCs w:val="24"/>
         </w:rPr>
-        <w:t xml:space="preserve"> and also retain a high quality for later viewing</w:t>
+        <w:t xml:space="preserve"> </w:t>
+      </w:r>
+      <w:proofErr w:type="gramStart"/>
+      <w:r>
+        <w:rPr>
+          <w:rFonts w:ascii="Times New Roman" w:hAnsi="Times New Roman" w:cs="Times New Roman"/>
+          <w:sz w:val="24"/>
+          <w:szCs w:val="24"/>
+        </w:rPr>
+        <w:t>and also</w:t>
+      </w:r>
+      <w:proofErr w:type="gramEnd"/>
+      <w:r>
+        <w:rPr>
+          <w:rFonts w:ascii="Times New Roman" w:hAnsi="Times New Roman" w:cs="Times New Roman"/>
+          <w:sz w:val="24"/>
+          <w:szCs w:val="24"/>
+        </w:rPr>
+        <w:t xml:space="preserve"> retain a high quality for later viewing</w:t>
       </w:r>
       <w:r>
         <w:rPr>
@@ -5630,7 +5725,25 @@
           <w:szCs w:val="24"/>
         </w:rPr>
         <w:tab/>
-        <w:t xml:space="preserve">To use a web-based application may be the most optimal approach for the storm drain robot project. Reasons as to why this may be the case is because, users will need to be able to access data from the servers, then should also have the ability to add, edit and delete any data, deemed necessary. In addition, since users will have the capability to manipulate data stored in the server, it is mandatory that a </w:t>
+        <w:t xml:space="preserve">To use a web-based application may be the most optimal approach for the storm drain robot project. Reasons as to why this may be the case is because, users will need to be able to access data from the servers, then should also </w:t>
+      </w:r>
+      <w:proofErr w:type="gramStart"/>
+      <w:r>
+        <w:rPr>
+          <w:rFonts w:ascii="Times New Roman" w:hAnsi="Times New Roman" w:cs="Times New Roman"/>
+          <w:sz w:val="24"/>
+          <w:szCs w:val="24"/>
+        </w:rPr>
+        <w:t>have the ability to</w:t>
+      </w:r>
+      <w:proofErr w:type="gramEnd"/>
+      <w:r>
+        <w:rPr>
+          <w:rFonts w:ascii="Times New Roman" w:hAnsi="Times New Roman" w:cs="Times New Roman"/>
+          <w:sz w:val="24"/>
+          <w:szCs w:val="24"/>
+        </w:rPr>
+        <w:t xml:space="preserve"> add, edit and delete any data, deemed necessary. In addition, since users will have the capability to manipulate data stored in the server, it is mandatory that a </w:t>
       </w:r>
       <w:r>
         <w:rPr>
@@ -6231,7 +6344,25 @@
           <w:szCs w:val="24"/>
         </w:rPr>
         <w:tab/>
-        <w:t>Compared to the other method mentioned, this method can be seen or used as an alternative, or to be more precise, a backup plan just in case the primary method doesn’t work. Through the use of physical storage, such as a hard drive, there are some benefits to it, compared to using a cloud storage; then there are some faults to using it as well.</w:t>
+        <w:t xml:space="preserve">Compared to the other method mentioned, this method can be seen or used as an alternative, or to be more precise, a backup plan just in case the primary method doesn’t work. </w:t>
+      </w:r>
+      <w:proofErr w:type="gramStart"/>
+      <w:r>
+        <w:rPr>
+          <w:rFonts w:ascii="Times New Roman" w:hAnsi="Times New Roman" w:cs="Times New Roman"/>
+          <w:sz w:val="24"/>
+          <w:szCs w:val="24"/>
+        </w:rPr>
+        <w:t>Through the use of</w:t>
+      </w:r>
+      <w:proofErr w:type="gramEnd"/>
+      <w:r>
+        <w:rPr>
+          <w:rFonts w:ascii="Times New Roman" w:hAnsi="Times New Roman" w:cs="Times New Roman"/>
+          <w:sz w:val="24"/>
+          <w:szCs w:val="24"/>
+        </w:rPr>
+        <w:t xml:space="preserve"> physical storage, such as a hard drive, there are some benefits to it, compared to using a cloud storage; then there are some faults to using it as well.</w:t>
       </w:r>
     </w:p>
     <w:p>
@@ -6390,7 +6521,25 @@
           <w:sz w:val="24"/>
           <w:szCs w:val="24"/>
         </w:rPr>
-        <w:t>Overall, both of these options have their benefits and downsides, but the option of uploading directly to the cloud seems to be the most optimal and practical. Even though using a physical storage device would be much easier, it just isn’t as convenient as using a cloud-based storage. The risks that stem from using a cloud-based storage is its dependency on a stable internet connection, which can be worked around. Also, it would allow for one less item to take into consideration when taking inventory for the user. In addition to this, it would be secure so that no one can just access this data.</w:t>
+        <w:t xml:space="preserve">Overall, </w:t>
+      </w:r>
+      <w:proofErr w:type="gramStart"/>
+      <w:r>
+        <w:rPr>
+          <w:rFonts w:ascii="Times New Roman" w:hAnsi="Times New Roman" w:cs="Times New Roman"/>
+          <w:sz w:val="24"/>
+          <w:szCs w:val="24"/>
+        </w:rPr>
+        <w:t>both of these</w:t>
+      </w:r>
+      <w:proofErr w:type="gramEnd"/>
+      <w:r>
+        <w:rPr>
+          <w:rFonts w:ascii="Times New Roman" w:hAnsi="Times New Roman" w:cs="Times New Roman"/>
+          <w:sz w:val="24"/>
+          <w:szCs w:val="24"/>
+        </w:rPr>
+        <w:t xml:space="preserve"> options have their benefits and downsides, but the option of uploading directly to the cloud seems to be the most optimal and practical. Even though using a physical storage device would be much easier, it just isn’t as convenient as using a cloud-based storage. The risks that stem from using a cloud-based storage is its dependency on a stable internet connection, which can be worked around. Also, it would allow for one less item to take into consideration when taking inventory for the user. In addition to this, it would be secure so that no one can just access this data.</w:t>
       </w:r>
     </w:p>
     <w:p>
@@ -6699,7 +6848,25 @@
           <w:szCs w:val="24"/>
         </w:rPr>
         <w:tab/>
-        <w:t xml:space="preserve">Compared to updating from the cloud, there are some areas in which a physical drive has the upper hand. Some of these areas include download speeds; when a computer downloads from a physical drive, it is typically faster in comparison to downloading from an online source. This is attributed to the fact that the drive is put into the computer and can immediately upload the update. Another attribute that physical drives have is the fact that updates can be applied on the go. As long as the drive contains the updated software, it can be uploaded onto the computer or machine while in transit. This attribute is only beneficial in certain situations </w:t>
+        <w:t xml:space="preserve">Compared to updating from the cloud, there are some areas in which a physical drive has the upper hand. Some of these areas include download speeds; when a computer downloads from a physical drive, it is typically faster in comparison to downloading from an online source. This is attributed to the fact that the drive is put into the computer and can immediately upload the update. Another attribute that physical drives have is the fact that updates can be applied on the go. </w:t>
+      </w:r>
+      <w:proofErr w:type="gramStart"/>
+      <w:r>
+        <w:rPr>
+          <w:rFonts w:ascii="Times New Roman" w:hAnsi="Times New Roman" w:cs="Times New Roman"/>
+          <w:sz w:val="24"/>
+          <w:szCs w:val="24"/>
+        </w:rPr>
+        <w:t>As long as</w:t>
+      </w:r>
+      <w:proofErr w:type="gramEnd"/>
+      <w:r>
+        <w:rPr>
+          <w:rFonts w:ascii="Times New Roman" w:hAnsi="Times New Roman" w:cs="Times New Roman"/>
+          <w:sz w:val="24"/>
+          <w:szCs w:val="24"/>
+        </w:rPr>
+        <w:t xml:space="preserve"> the drive contains the updated software, it can be uploaded onto the computer or machine while in transit. This attribute is only beneficial in certain situations </w:t>
       </w:r>
       <w:r>
         <w:rPr>
@@ -6790,7 +6957,25 @@
           <w:sz w:val="24"/>
           <w:szCs w:val="24"/>
         </w:rPr>
-        <w:t xml:space="preserve">In conclusion, between both of these methods, using a cloud to deploy software updates seems to be the most practical solution; especially if multiple machines were in need of it. The fact that an update can be deployed to many machines via cloud, gives this solution a valuable attribute and upper hand, scalability. By allowing multiple machines to download the update </w:t>
+        <w:t xml:space="preserve">In conclusion, between </w:t>
+      </w:r>
+      <w:proofErr w:type="gramStart"/>
+      <w:r>
+        <w:rPr>
+          <w:rFonts w:ascii="Times New Roman" w:hAnsi="Times New Roman" w:cs="Times New Roman"/>
+          <w:sz w:val="24"/>
+          <w:szCs w:val="24"/>
+        </w:rPr>
+        <w:t>both of these</w:t>
+      </w:r>
+      <w:proofErr w:type="gramEnd"/>
+      <w:r>
+        <w:rPr>
+          <w:rFonts w:ascii="Times New Roman" w:hAnsi="Times New Roman" w:cs="Times New Roman"/>
+          <w:sz w:val="24"/>
+          <w:szCs w:val="24"/>
+        </w:rPr>
+        <w:t xml:space="preserve"> methods, using a cloud to deploy software updates seems to be the most practical solution; especially if multiple machines were in need of it. The fact that an update can be deployed to many machines via cloud, gives this solution a valuable attribute and upper hand, scalability. By allowing multiple machines to download the update </w:t>
       </w:r>
       <w:r>
         <w:rPr>
@@ -6852,7 +7037,564 @@
           <w:sz w:val="24"/>
           <w:szCs w:val="24"/>
         </w:rPr>
-        <w:t>Ultimately, it would be best for the robot to have both as an option and be used interchangeably. Both solutions have their strengths and weaknesses, but if looked at closely, both compliment each other. So, if possible, both options should be viable for the robot, and not be restricted to only one.</w:t>
+        <w:t xml:space="preserve">Ultimately, it would be best for the robot to have both as an option and be used interchangeably. Both solutions have their strengths and weaknesses, but if looked at closely, both </w:t>
+      </w:r>
+      <w:r>
+        <w:rPr>
+          <w:rFonts w:ascii="Times New Roman" w:hAnsi="Times New Roman" w:cs="Times New Roman"/>
+          <w:sz w:val="24"/>
+          <w:szCs w:val="24"/>
+        </w:rPr>
+        <w:t>complement</w:t>
+      </w:r>
+      <w:r>
+        <w:rPr>
+          <w:rFonts w:ascii="Times New Roman" w:hAnsi="Times New Roman" w:cs="Times New Roman"/>
+          <w:sz w:val="24"/>
+          <w:szCs w:val="24"/>
+        </w:rPr>
+        <w:t xml:space="preserve"> each other. So, if possible, both options should be viable for the robot, and not be restricted to only one.</w:t>
+      </w:r>
+    </w:p>
+    <w:p>
+      <w:pPr>
+        <w:spacing w:line="276" w:lineRule="auto"/>
+        <w:rPr>
+          <w:rFonts w:ascii="Times New Roman" w:hAnsi="Times New Roman" w:cs="Times New Roman"/>
+          <w:sz w:val="36"/>
+          <w:szCs w:val="36"/>
+        </w:rPr>
+      </w:pPr>
+      <w:r>
+        <w:rPr>
+          <w:rFonts w:ascii="Times New Roman" w:hAnsi="Times New Roman" w:cs="Times New Roman"/>
+          <w:sz w:val="36"/>
+          <w:szCs w:val="36"/>
+        </w:rPr>
+        <w:t xml:space="preserve">Robotics </w:t>
+      </w:r>
+      <w:r>
+        <w:rPr>
+          <w:rFonts w:ascii="Times New Roman" w:hAnsi="Times New Roman" w:cs="Times New Roman"/>
+          <w:sz w:val="36"/>
+          <w:szCs w:val="36"/>
+        </w:rPr>
+        <w:t>Simulator Tools (Extended)</w:t>
+      </w:r>
+    </w:p>
+    <w:p>
+      <w:pPr>
+        <w:spacing w:line="276" w:lineRule="auto"/>
+        <w:rPr>
+          <w:rFonts w:ascii="Times New Roman" w:hAnsi="Times New Roman" w:cs="Times New Roman"/>
+          <w:sz w:val="24"/>
+          <w:szCs w:val="24"/>
+        </w:rPr>
+      </w:pPr>
+      <w:r>
+        <w:rPr>
+          <w:rFonts w:ascii="Times New Roman" w:hAnsi="Times New Roman" w:cs="Times New Roman"/>
+          <w:sz w:val="24"/>
+          <w:szCs w:val="24"/>
+        </w:rPr>
+        <w:tab/>
+        <w:t xml:space="preserve">Simulation tools are </w:t>
+      </w:r>
+      <w:r>
+        <w:rPr>
+          <w:rFonts w:ascii="Times New Roman" w:hAnsi="Times New Roman" w:cs="Times New Roman"/>
+          <w:sz w:val="24"/>
+          <w:szCs w:val="24"/>
+        </w:rPr>
+        <w:t>essential and very useful</w:t>
+      </w:r>
+      <w:r>
+        <w:rPr>
+          <w:rFonts w:ascii="Times New Roman" w:hAnsi="Times New Roman" w:cs="Times New Roman"/>
+          <w:sz w:val="24"/>
+          <w:szCs w:val="24"/>
+        </w:rPr>
+        <w:t xml:space="preserve"> when it </w:t>
+      </w:r>
+      <w:r>
+        <w:rPr>
+          <w:rFonts w:ascii="Times New Roman" w:hAnsi="Times New Roman" w:cs="Times New Roman"/>
+          <w:sz w:val="24"/>
+          <w:szCs w:val="24"/>
+        </w:rPr>
+        <w:t>comes to testing out new code, especially before deploying any updates or fixes. Reasons as to why simulation tools are essential is because of how effective they can be in the development and production of the project. Not only would it allow the team to test their code and programs, it also saves a lot of time in the project by allowing flaws in logic and issues to show up within the simulation, rather than in the real world, after the robot has been uploaded with the code; which may have taken time to do.</w:t>
+      </w:r>
+    </w:p>
+    <w:p>
+      <w:pPr>
+        <w:spacing w:line="276" w:lineRule="auto"/>
+        <w:rPr>
+          <w:rFonts w:ascii="Times New Roman" w:hAnsi="Times New Roman" w:cs="Times New Roman"/>
+          <w:sz w:val="24"/>
+          <w:szCs w:val="24"/>
+        </w:rPr>
+      </w:pPr>
+      <w:r>
+        <w:rPr>
+          <w:rFonts w:ascii="Times New Roman" w:hAnsi="Times New Roman" w:cs="Times New Roman"/>
+          <w:sz w:val="24"/>
+          <w:szCs w:val="24"/>
+        </w:rPr>
+        <w:tab/>
+        <w:t xml:space="preserve">Even though simulation tools are effective in what they do, for the project; there are a handful of different simulation tools to choose from. To choose the right one for the project is </w:t>
+      </w:r>
+      <w:r>
+        <w:rPr>
+          <w:rFonts w:ascii="Times New Roman" w:hAnsi="Times New Roman" w:cs="Times New Roman"/>
+          <w:sz w:val="24"/>
+          <w:szCs w:val="24"/>
+        </w:rPr>
+        <w:t>crucial</w:t>
+      </w:r>
+      <w:r>
+        <w:rPr>
+          <w:rFonts w:ascii="Times New Roman" w:hAnsi="Times New Roman" w:cs="Times New Roman"/>
+          <w:sz w:val="24"/>
+          <w:szCs w:val="24"/>
+        </w:rPr>
+        <w:t xml:space="preserve"> as it will save </w:t>
+      </w:r>
+      <w:r>
+        <w:rPr>
+          <w:rFonts w:ascii="Times New Roman" w:hAnsi="Times New Roman" w:cs="Times New Roman"/>
+          <w:sz w:val="24"/>
+          <w:szCs w:val="24"/>
+        </w:rPr>
+        <w:t>time and</w:t>
+      </w:r>
+      <w:r>
+        <w:rPr>
+          <w:rFonts w:ascii="Times New Roman" w:hAnsi="Times New Roman" w:cs="Times New Roman"/>
+          <w:sz w:val="24"/>
+          <w:szCs w:val="24"/>
+        </w:rPr>
+        <w:t xml:space="preserve"> increase efficiency in the deployment of </w:t>
+      </w:r>
+      <w:r>
+        <w:rPr>
+          <w:rFonts w:ascii="Times New Roman" w:hAnsi="Times New Roman" w:cs="Times New Roman"/>
+          <w:sz w:val="24"/>
+          <w:szCs w:val="24"/>
+        </w:rPr>
+        <w:t>the project and updates</w:t>
+      </w:r>
+      <w:r>
+        <w:rPr>
+          <w:rFonts w:ascii="Times New Roman" w:hAnsi="Times New Roman" w:cs="Times New Roman"/>
+          <w:sz w:val="24"/>
+          <w:szCs w:val="24"/>
+        </w:rPr>
+        <w:t>.</w:t>
+      </w:r>
+      <w:r>
+        <w:rPr>
+          <w:rFonts w:ascii="Times New Roman" w:hAnsi="Times New Roman" w:cs="Times New Roman"/>
+          <w:sz w:val="24"/>
+          <w:szCs w:val="24"/>
+        </w:rPr>
+        <w:t xml:space="preserve"> To name a few of these simulation tools, there are V-REP, Webots, Marilou Robotics Studio and Gazebo. These are just a few simulator tools that can be used when developing software and code for robots. Each simulation software will be somewhat </w:t>
+      </w:r>
+      <w:proofErr w:type="gramStart"/>
+      <w:r>
+        <w:rPr>
+          <w:rFonts w:ascii="Times New Roman" w:hAnsi="Times New Roman" w:cs="Times New Roman"/>
+          <w:sz w:val="24"/>
+          <w:szCs w:val="24"/>
+        </w:rPr>
+        <w:t>similar to</w:t>
+      </w:r>
+      <w:proofErr w:type="gramEnd"/>
+      <w:r>
+        <w:rPr>
+          <w:rFonts w:ascii="Times New Roman" w:hAnsi="Times New Roman" w:cs="Times New Roman"/>
+          <w:sz w:val="24"/>
+          <w:szCs w:val="24"/>
+        </w:rPr>
+        <w:t xml:space="preserve"> another, but each have their own strengths and weakness that make each of them practical in respect to their scope of features. For example, its possible that one tool will have more data and information about a </w:t>
+      </w:r>
+      <w:r>
+        <w:rPr>
+          <w:rFonts w:ascii="Times New Roman" w:hAnsi="Times New Roman" w:cs="Times New Roman"/>
+          <w:sz w:val="24"/>
+          <w:szCs w:val="24"/>
+        </w:rPr>
+        <w:lastRenderedPageBreak/>
+        <w:t xml:space="preserve">component, while the other one lacks this information. This issue can be found among </w:t>
+      </w:r>
+      <w:proofErr w:type="gramStart"/>
+      <w:r>
+        <w:rPr>
+          <w:rFonts w:ascii="Times New Roman" w:hAnsi="Times New Roman" w:cs="Times New Roman"/>
+          <w:sz w:val="24"/>
+          <w:szCs w:val="24"/>
+        </w:rPr>
+        <w:t>all of</w:t>
+      </w:r>
+      <w:proofErr w:type="gramEnd"/>
+      <w:r>
+        <w:rPr>
+          <w:rFonts w:ascii="Times New Roman" w:hAnsi="Times New Roman" w:cs="Times New Roman"/>
+          <w:sz w:val="24"/>
+          <w:szCs w:val="24"/>
+        </w:rPr>
+        <w:t xml:space="preserve"> the simulation tools, each lacking in something another software may have.</w:t>
+      </w:r>
+    </w:p>
+    <w:p>
+      <w:pPr>
+        <w:spacing w:line="276" w:lineRule="auto"/>
+        <w:rPr>
+          <w:rFonts w:ascii="Times New Roman" w:hAnsi="Times New Roman" w:cs="Times New Roman"/>
+          <w:sz w:val="28"/>
+          <w:szCs w:val="28"/>
+        </w:rPr>
+      </w:pPr>
+      <w:r>
+        <w:rPr>
+          <w:rFonts w:ascii="Times New Roman" w:hAnsi="Times New Roman" w:cs="Times New Roman"/>
+          <w:sz w:val="28"/>
+          <w:szCs w:val="28"/>
+        </w:rPr>
+        <w:t>V-REP</w:t>
+      </w:r>
+    </w:p>
+    <w:p>
+      <w:pPr>
+        <w:spacing w:line="276" w:lineRule="auto"/>
+        <w:rPr>
+          <w:rFonts w:ascii="Times New Roman" w:hAnsi="Times New Roman" w:cs="Times New Roman"/>
+          <w:sz w:val="24"/>
+          <w:szCs w:val="24"/>
+        </w:rPr>
+      </w:pPr>
+      <w:r>
+        <w:rPr>
+          <w:rFonts w:ascii="Times New Roman" w:hAnsi="Times New Roman" w:cs="Times New Roman"/>
+          <w:sz w:val="24"/>
+          <w:szCs w:val="24"/>
+        </w:rPr>
+        <w:tab/>
+        <w:t>Looking at V-REP</w:t>
+      </w:r>
+      <w:r>
+        <w:rPr>
+          <w:rFonts w:ascii="Times New Roman" w:hAnsi="Times New Roman" w:cs="Times New Roman"/>
+          <w:sz w:val="24"/>
+          <w:szCs w:val="24"/>
+        </w:rPr>
+        <w:t xml:space="preserve"> (Virtual Robot Experimentation Platform), it is a simulation software that has the feature and power to allow the user to model, edit and program a virtual robot; essentially allowing the user to simulate their robot. In respect to the project, this tool is viable and would allow the team to benefit from running experimental code and builds in a simulation, rather than wasting time deploying new code to the physical robot.</w:t>
+      </w:r>
+    </w:p>
+    <w:p>
+      <w:pPr>
+        <w:spacing w:line="276" w:lineRule="auto"/>
+        <w:rPr>
+          <w:rFonts w:ascii="Times New Roman" w:hAnsi="Times New Roman" w:cs="Times New Roman"/>
+          <w:sz w:val="24"/>
+          <w:szCs w:val="24"/>
+        </w:rPr>
+      </w:pPr>
+      <w:r>
+        <w:rPr>
+          <w:rFonts w:ascii="Times New Roman" w:hAnsi="Times New Roman" w:cs="Times New Roman"/>
+          <w:sz w:val="24"/>
+          <w:szCs w:val="24"/>
+        </w:rPr>
+        <w:tab/>
+        <w:t xml:space="preserve">There are also additional features that V-REP holds that make it more viable and appealing. One such feature is the fact that V-REP not only allows you to replicate your robot and code virtually, but V-REP also offers the simulation of sensors and any mechanisms your robot may have. This means that users can be expected to test their entire robotic system and run code against it. </w:t>
+      </w:r>
+      <w:r>
+        <w:rPr>
+          <w:rFonts w:ascii="Times New Roman" w:hAnsi="Times New Roman" w:cs="Times New Roman"/>
+          <w:sz w:val="24"/>
+          <w:szCs w:val="24"/>
+        </w:rPr>
+        <w:t xml:space="preserve">In addition, V-REP comes equipped with ready to use robots; this means that more testing can be done with the already verified code and allow for troubleshooting against new code. </w:t>
+      </w:r>
+      <w:r>
+        <w:rPr>
+          <w:rFonts w:ascii="Times New Roman" w:hAnsi="Times New Roman" w:cs="Times New Roman"/>
+          <w:sz w:val="24"/>
+          <w:szCs w:val="24"/>
+        </w:rPr>
+        <w:t xml:space="preserve">Just having these </w:t>
+      </w:r>
+      <w:r>
+        <w:rPr>
+          <w:rFonts w:ascii="Times New Roman" w:hAnsi="Times New Roman" w:cs="Times New Roman"/>
+          <w:sz w:val="24"/>
+          <w:szCs w:val="24"/>
+        </w:rPr>
+        <w:t>few</w:t>
+      </w:r>
+      <w:r>
+        <w:rPr>
+          <w:rFonts w:ascii="Times New Roman" w:hAnsi="Times New Roman" w:cs="Times New Roman"/>
+          <w:sz w:val="24"/>
+          <w:szCs w:val="24"/>
+        </w:rPr>
+        <w:t xml:space="preserve"> components from V-REP would be beneficial and allow for the project to move forward at an appropriate pace.</w:t>
+      </w:r>
+    </w:p>
+    <w:p>
+      <w:pPr>
+        <w:spacing w:line="276" w:lineRule="auto"/>
+        <w:rPr>
+          <w:rFonts w:ascii="Times New Roman" w:hAnsi="Times New Roman" w:cs="Times New Roman"/>
+          <w:sz w:val="24"/>
+          <w:szCs w:val="24"/>
+        </w:rPr>
+      </w:pPr>
+      <w:r>
+        <w:rPr>
+          <w:rFonts w:ascii="Times New Roman" w:hAnsi="Times New Roman" w:cs="Times New Roman"/>
+          <w:sz w:val="24"/>
+          <w:szCs w:val="24"/>
+        </w:rPr>
+        <w:tab/>
+        <w:t>Furthermore, V-REP is compliant with languages such as Python, which is going to be used in the development of this project. Secondly, V-REP is compatible with multiple platforms such as, Windows</w:t>
+      </w:r>
+      <w:r>
+        <w:rPr>
+          <w:rFonts w:ascii="Times New Roman" w:hAnsi="Times New Roman" w:cs="Times New Roman"/>
+          <w:sz w:val="24"/>
+          <w:szCs w:val="24"/>
+        </w:rPr>
+        <w:t>, macOS</w:t>
+      </w:r>
+      <w:r>
+        <w:rPr>
+          <w:rFonts w:ascii="Times New Roman" w:hAnsi="Times New Roman" w:cs="Times New Roman"/>
+          <w:sz w:val="24"/>
+          <w:szCs w:val="24"/>
+        </w:rPr>
+        <w:t xml:space="preserve"> and Linux. Having this feature within the simulation tool can be considered essential because the team is not running the same platform. Additionally, V-REP has the option of two engines, Bullet or ODE, allowing for </w:t>
+      </w:r>
+      <w:r>
+        <w:rPr>
+          <w:rFonts w:ascii="Times New Roman" w:hAnsi="Times New Roman" w:cs="Times New Roman"/>
+          <w:sz w:val="24"/>
+          <w:szCs w:val="24"/>
+        </w:rPr>
+        <w:t>users to choose whichever most fits their requirements. The last feature that V-REP has is something that can benefit the development team if used properly, and that is the feature of allowing users to create and modify interfaces for the robot. In respect to the project, this would be very convenient</w:t>
+      </w:r>
+      <w:r>
+        <w:rPr>
+          <w:rFonts w:ascii="Times New Roman" w:hAnsi="Times New Roman" w:cs="Times New Roman"/>
+          <w:sz w:val="24"/>
+          <w:szCs w:val="24"/>
+        </w:rPr>
+        <w:t xml:space="preserve"> in saving the team some time and resources.</w:t>
+      </w:r>
+    </w:p>
+    <w:p>
+      <w:pPr>
+        <w:spacing w:line="276" w:lineRule="auto"/>
+        <w:rPr>
+          <w:rFonts w:ascii="Times New Roman" w:hAnsi="Times New Roman" w:cs="Times New Roman"/>
+          <w:sz w:val="28"/>
+          <w:szCs w:val="28"/>
+        </w:rPr>
+      </w:pPr>
+      <w:r>
+        <w:rPr>
+          <w:rFonts w:ascii="Times New Roman" w:hAnsi="Times New Roman" w:cs="Times New Roman"/>
+          <w:sz w:val="28"/>
+          <w:szCs w:val="28"/>
+        </w:rPr>
+        <w:t>Webots</w:t>
+      </w:r>
+    </w:p>
+    <w:p>
+      <w:pPr>
+        <w:spacing w:line="276" w:lineRule="auto"/>
+        <w:rPr>
+          <w:rFonts w:ascii="Times New Roman" w:hAnsi="Times New Roman" w:cs="Times New Roman"/>
+          <w:sz w:val="24"/>
+          <w:szCs w:val="24"/>
+        </w:rPr>
+      </w:pPr>
+      <w:r>
+        <w:rPr>
+          <w:rFonts w:ascii="Times New Roman" w:hAnsi="Times New Roman" w:cs="Times New Roman"/>
+          <w:sz w:val="24"/>
+          <w:szCs w:val="24"/>
+        </w:rPr>
+        <w:tab/>
+      </w:r>
+      <w:r>
+        <w:rPr>
+          <w:rFonts w:ascii="Times New Roman" w:hAnsi="Times New Roman" w:cs="Times New Roman"/>
+          <w:sz w:val="24"/>
+          <w:szCs w:val="24"/>
+        </w:rPr>
+        <w:t xml:space="preserve">Webots is another robot simulator tool that has been looked at. As previously stated, Webots is like the other simulation tools in respect to the fact that it provides the user to simulate a robot. The user can model and program robots and run the code virtually, allowing for a real time simulation to take place. Looking at Webots for its functionality and use, it’s one of the simulator tools that are being looked at. </w:t>
+      </w:r>
+      <w:r>
+        <w:rPr>
+          <w:rFonts w:ascii="Times New Roman" w:hAnsi="Times New Roman" w:cs="Times New Roman"/>
+          <w:sz w:val="24"/>
+          <w:szCs w:val="24"/>
+        </w:rPr>
+        <w:t>In addition, Webots was designed for professional use, along with education and research.</w:t>
+      </w:r>
+    </w:p>
+    <w:p>
+      <w:pPr>
+        <w:spacing w:line="276" w:lineRule="auto"/>
+        <w:rPr>
+          <w:rFonts w:ascii="Times New Roman" w:hAnsi="Times New Roman" w:cs="Times New Roman"/>
+          <w:sz w:val="24"/>
+          <w:szCs w:val="24"/>
+        </w:rPr>
+      </w:pPr>
+      <w:r>
+        <w:rPr>
+          <w:rFonts w:ascii="Times New Roman" w:hAnsi="Times New Roman" w:cs="Times New Roman"/>
+          <w:sz w:val="24"/>
+          <w:szCs w:val="24"/>
+        </w:rPr>
+        <w:tab/>
+        <w:t xml:space="preserve">Furthermore, taking a closer look at Webots, it too has a wide scope of features that can be used by the team, in order to successfully test and build code. Webots features a library that includes code for their robots, sensors, actuators and objects. In addition to this, Webots allows for the user to upload their own CAD models. This means that the user can design their robot in a different piece of software, such as Blender, and then upload it to Webots for testing and use. </w:t>
+      </w:r>
+    </w:p>
+    <w:p>
+      <w:pPr>
+        <w:spacing w:line="276" w:lineRule="auto"/>
+        <w:rPr>
+          <w:rFonts w:ascii="Times New Roman" w:hAnsi="Times New Roman" w:cs="Times New Roman"/>
+          <w:sz w:val="24"/>
+          <w:szCs w:val="24"/>
+        </w:rPr>
+      </w:pPr>
+      <w:r>
+        <w:rPr>
+          <w:rFonts w:ascii="Times New Roman" w:hAnsi="Times New Roman" w:cs="Times New Roman"/>
+          <w:sz w:val="24"/>
+          <w:szCs w:val="24"/>
+        </w:rPr>
+        <w:lastRenderedPageBreak/>
+        <w:tab/>
+        <w:t xml:space="preserve">Webots is also capable of simulating a various number of different robots. These include robots ranging from robots with two wheels, to robots with multiple legs, or robots that can fly, or be submerged and more. In addition, Webots </w:t>
+      </w:r>
+      <w:r>
+        <w:rPr>
+          <w:rFonts w:ascii="Times New Roman" w:hAnsi="Times New Roman" w:cs="Times New Roman"/>
+          <w:sz w:val="24"/>
+          <w:szCs w:val="24"/>
+        </w:rPr>
+        <w:t>also has a few environments in which the virtual robot can interact with. This means that the virtual robots and code can be tested in a simulated environment as well, allowing users to edit and adjust components as seen fit, as if it were deployed into the real world. Having this small feature could benefit the team in respect to saving time and efficiency with testing in the real world.</w:t>
+      </w:r>
+    </w:p>
+    <w:p>
+      <w:pPr>
+        <w:spacing w:line="276" w:lineRule="auto"/>
+        <w:rPr>
+          <w:rFonts w:ascii="Times New Roman" w:hAnsi="Times New Roman" w:cs="Times New Roman"/>
+          <w:sz w:val="24"/>
+          <w:szCs w:val="24"/>
+        </w:rPr>
+      </w:pPr>
+      <w:r>
+        <w:rPr>
+          <w:rFonts w:ascii="Times New Roman" w:hAnsi="Times New Roman" w:cs="Times New Roman"/>
+          <w:sz w:val="24"/>
+          <w:szCs w:val="24"/>
+        </w:rPr>
+        <w:tab/>
+        <w:t>The</w:t>
+      </w:r>
+      <w:r>
+        <w:rPr>
+          <w:rFonts w:ascii="Times New Roman" w:hAnsi="Times New Roman" w:cs="Times New Roman"/>
+          <w:sz w:val="24"/>
+          <w:szCs w:val="24"/>
+        </w:rPr>
+        <w:t>re are a few components that make up Webots. These components include a GUI that’s powered by Qt, a physics engine that’s powered by ODE fork, and an open sourced rendering engine powered by OpenGL. Webots is also compatible with Windows and Linux, along with macOS. With Webots having the ability to be run on any platform</w:t>
+      </w:r>
+      <w:r>
+        <w:rPr>
+          <w:rFonts w:ascii="Times New Roman" w:hAnsi="Times New Roman" w:cs="Times New Roman"/>
+          <w:sz w:val="24"/>
+          <w:szCs w:val="24"/>
+        </w:rPr>
+        <w:t>, it benefits many users including this project, as the whole will not be using the same platform due to resource constrictions. Webots is also capable of using multiple coding languages such as C, C++, Python, Java, MATLAB and ROS. This is convenient because majority of the languages listed, are languages that the team is familiar with. Additionally, it is most likely that the team will be using python for the source code of the robot.</w:t>
+      </w:r>
+    </w:p>
+    <w:p>
+      <w:pPr>
+        <w:spacing w:line="276" w:lineRule="auto"/>
+        <w:rPr>
+          <w:rFonts w:ascii="Times New Roman" w:hAnsi="Times New Roman" w:cs="Times New Roman"/>
+          <w:sz w:val="24"/>
+          <w:szCs w:val="24"/>
+        </w:rPr>
+      </w:pPr>
+      <w:r>
+        <w:rPr>
+          <w:rFonts w:ascii="Times New Roman" w:hAnsi="Times New Roman" w:cs="Times New Roman"/>
+          <w:sz w:val="24"/>
+          <w:szCs w:val="24"/>
+        </w:rPr>
+        <w:tab/>
+        <w:t xml:space="preserve">Another feature that Webots offers is the option to export the simulations as movies or interactive scenes on HTML. In addition to this, the simulation can also be streamed </w:t>
+      </w:r>
+      <w:proofErr w:type="gramStart"/>
+      <w:r>
+        <w:rPr>
+          <w:rFonts w:ascii="Times New Roman" w:hAnsi="Times New Roman" w:cs="Times New Roman"/>
+          <w:sz w:val="24"/>
+          <w:szCs w:val="24"/>
+        </w:rPr>
+        <w:t>through the use of</w:t>
+      </w:r>
+      <w:proofErr w:type="gramEnd"/>
+      <w:r>
+        <w:rPr>
+          <w:rFonts w:ascii="Times New Roman" w:hAnsi="Times New Roman" w:cs="Times New Roman"/>
+          <w:sz w:val="24"/>
+          <w:szCs w:val="24"/>
+        </w:rPr>
+        <w:t xml:space="preserve"> WebGL. In respect to the project, this feature doesn’t seem to be important for the final product, but if needed the option is available.</w:t>
+      </w:r>
+    </w:p>
+    <w:p>
+      <w:pPr>
+        <w:spacing w:line="276" w:lineRule="auto"/>
+        <w:rPr>
+          <w:rFonts w:ascii="Times New Roman" w:hAnsi="Times New Roman" w:cs="Times New Roman"/>
+          <w:sz w:val="24"/>
+          <w:szCs w:val="24"/>
+        </w:rPr>
+      </w:pPr>
+      <w:r>
+        <w:rPr>
+          <w:rFonts w:ascii="Times New Roman" w:hAnsi="Times New Roman" w:cs="Times New Roman"/>
+          <w:sz w:val="28"/>
+          <w:szCs w:val="28"/>
+        </w:rPr>
+        <w:t>Marilou Robotics Studio</w:t>
+      </w:r>
+      <w:r>
+        <w:rPr>
+          <w:rFonts w:ascii="Times New Roman" w:hAnsi="Times New Roman" w:cs="Times New Roman"/>
+          <w:sz w:val="28"/>
+          <w:szCs w:val="28"/>
+        </w:rPr>
+        <w:br/>
+      </w:r>
+      <w:r>
+        <w:rPr>
+          <w:rFonts w:ascii="Times New Roman" w:hAnsi="Times New Roman" w:cs="Times New Roman"/>
+          <w:sz w:val="24"/>
+          <w:szCs w:val="24"/>
+        </w:rPr>
+        <w:tab/>
       </w:r>
     </w:p>
     <w:sectPr>
@@ -7643,7 +8385,7 @@
 </file>
 
 <file path=customXml/itemProps1.xml><?xml version="1.0" encoding="utf-8"?>
-<ds:datastoreItem xmlns:ds="http://schemas.openxmlformats.org/officeDocument/2006/customXml" ds:itemID="{53671572-15C6-4F9D-B8C2-A113107F74F2}">
+<ds:datastoreItem xmlns:ds="http://schemas.openxmlformats.org/officeDocument/2006/customXml" ds:itemID="{F2525902-5465-4A67-AD7F-DC5FBE9537A4}">
   <ds:schemaRefs>
     <ds:schemaRef ds:uri="http://schemas.openxmlformats.org/officeDocument/2006/bibliography"/>
   </ds:schemaRefs>

</xml_diff>

<commit_message>
almost done! 2 more pages!
</commit_message>
<xml_diff>
--- a/JERO/Tracking(15Pages).docx
+++ b/JERO/Tracking(15Pages).docx
@@ -7197,7 +7197,33 @@
           <w:sz w:val="24"/>
           <w:szCs w:val="24"/>
         </w:rPr>
-        <w:t xml:space="preserve"> To name a few of these simulation tools, there are V-REP, Webots, Marilou Robotics Studio and Gazebo. These are just a few simulator tools that can be used when developing software and code for robots. Each simulation software will be somewhat </w:t>
+        <w:t xml:space="preserve"> To name a few of these simulation tools, there are V-REP, Webots, </w:t>
+      </w:r>
+      <w:proofErr w:type="spellStart"/>
+      <w:r>
+        <w:rPr>
+          <w:rFonts w:ascii="Times New Roman" w:hAnsi="Times New Roman" w:cs="Times New Roman"/>
+          <w:sz w:val="24"/>
+          <w:szCs w:val="24"/>
+        </w:rPr>
+        <w:t>anyKode</w:t>
+      </w:r>
+      <w:proofErr w:type="spellEnd"/>
+      <w:r>
+        <w:rPr>
+          <w:rFonts w:ascii="Times New Roman" w:hAnsi="Times New Roman" w:cs="Times New Roman"/>
+          <w:sz w:val="24"/>
+          <w:szCs w:val="24"/>
+        </w:rPr>
+        <w:t xml:space="preserve"> </w:t>
+      </w:r>
+      <w:r>
+        <w:rPr>
+          <w:rFonts w:ascii="Times New Roman" w:hAnsi="Times New Roman" w:cs="Times New Roman"/>
+          <w:sz w:val="24"/>
+          <w:szCs w:val="24"/>
+        </w:rPr>
+        <w:t xml:space="preserve">Marilou Robotics Studio and Gazebo. These are just a few simulator tools that can be used when developing software and code for robots. Each simulation software will be somewhat </w:t>
       </w:r>
       <w:proofErr w:type="gramStart"/>
       <w:r>
@@ -7215,7 +7241,7 @@
           <w:sz w:val="24"/>
           <w:szCs w:val="24"/>
         </w:rPr>
-        <w:t xml:space="preserve"> another, but each have their own strengths and weakness that make each of them practical in respect to their scope of features. For example, its possible that one tool will have more data and information about a </w:t>
+        <w:t xml:space="preserve"> another, but each have their own strengths and weakness that make each of them practical in respect to their scope of features. For example, its possible that one tool will have more data and information </w:t>
       </w:r>
       <w:r>
         <w:rPr>
@@ -7224,7 +7250,7 @@
           <w:szCs w:val="24"/>
         </w:rPr>
         <w:lastRenderedPageBreak/>
-        <w:t xml:space="preserve">component, while the other one lacks this information. This issue can be found among </w:t>
+        <w:t xml:space="preserve">about a component, while the other one lacks this information. This issue can be found among </w:t>
       </w:r>
       <w:proofErr w:type="gramStart"/>
       <w:r>
@@ -7572,6 +7598,24 @@
           <w:szCs w:val="24"/>
         </w:rPr>
       </w:pPr>
+      <w:proofErr w:type="spellStart"/>
+      <w:r>
+        <w:rPr>
+          <w:rFonts w:ascii="Times New Roman" w:hAnsi="Times New Roman" w:cs="Times New Roman"/>
+          <w:sz w:val="28"/>
+          <w:szCs w:val="28"/>
+        </w:rPr>
+        <w:t>anyKode</w:t>
+      </w:r>
+      <w:proofErr w:type="spellEnd"/>
+      <w:r>
+        <w:rPr>
+          <w:rFonts w:ascii="Times New Roman" w:hAnsi="Times New Roman" w:cs="Times New Roman"/>
+          <w:sz w:val="28"/>
+          <w:szCs w:val="28"/>
+        </w:rPr>
+        <w:t xml:space="preserve"> </w:t>
+      </w:r>
       <w:r>
         <w:rPr>
           <w:rFonts w:ascii="Times New Roman" w:hAnsi="Times New Roman" w:cs="Times New Roman"/>
@@ -7596,6 +7640,257 @@
         </w:rPr>
         <w:tab/>
       </w:r>
+      <w:r>
+        <w:rPr>
+          <w:rFonts w:ascii="Times New Roman" w:hAnsi="Times New Roman" w:cs="Times New Roman"/>
+          <w:sz w:val="24"/>
+          <w:szCs w:val="24"/>
+        </w:rPr>
+        <w:t xml:space="preserve">Marilou Robotics Studio is another piece of software that is used for simulating a robot and its functionality. It contains the capability of modeling </w:t>
+      </w:r>
+      <w:r>
+        <w:rPr>
+          <w:rFonts w:ascii="Times New Roman" w:hAnsi="Times New Roman" w:cs="Times New Roman"/>
+          <w:sz w:val="24"/>
+          <w:szCs w:val="24"/>
+        </w:rPr>
+        <w:t xml:space="preserve">robots and environments in respect to the laws of physics. Due to these key features, </w:t>
+      </w:r>
+      <w:proofErr w:type="spellStart"/>
+      <w:r>
+        <w:rPr>
+          <w:rFonts w:ascii="Times New Roman" w:hAnsi="Times New Roman" w:cs="Times New Roman"/>
+          <w:sz w:val="24"/>
+          <w:szCs w:val="24"/>
+        </w:rPr>
+        <w:t>anyKode</w:t>
+      </w:r>
+      <w:proofErr w:type="spellEnd"/>
+      <w:r>
+        <w:rPr>
+          <w:rFonts w:ascii="Times New Roman" w:hAnsi="Times New Roman" w:cs="Times New Roman"/>
+          <w:sz w:val="24"/>
+          <w:szCs w:val="24"/>
+        </w:rPr>
+        <w:t xml:space="preserve"> Marilou Robotics Studio easily becomes a candidate for simulating code and the robot.</w:t>
+      </w:r>
+    </w:p>
+    <w:p>
+      <w:pPr>
+        <w:spacing w:line="276" w:lineRule="auto"/>
+        <w:rPr>
+          <w:rFonts w:ascii="Times New Roman" w:hAnsi="Times New Roman" w:cs="Times New Roman"/>
+          <w:sz w:val="24"/>
+          <w:szCs w:val="24"/>
+        </w:rPr>
+      </w:pPr>
+      <w:r>
+        <w:rPr>
+          <w:rFonts w:ascii="Times New Roman" w:hAnsi="Times New Roman" w:cs="Times New Roman"/>
+          <w:sz w:val="24"/>
+          <w:szCs w:val="24"/>
+        </w:rPr>
+        <w:tab/>
+        <w:t xml:space="preserve">Some other features that this piece of software has is its ability to help the user create models. This could be beneficial and increase efficiency for quick prototyping and testing. Also, </w:t>
+      </w:r>
+      <w:proofErr w:type="spellStart"/>
+      <w:r>
+        <w:rPr>
+          <w:rFonts w:ascii="Times New Roman" w:hAnsi="Times New Roman" w:cs="Times New Roman"/>
+          <w:sz w:val="24"/>
+          <w:szCs w:val="24"/>
+        </w:rPr>
+        <w:t>anyKode</w:t>
+      </w:r>
+      <w:proofErr w:type="spellEnd"/>
+      <w:r>
+        <w:rPr>
+          <w:rFonts w:ascii="Times New Roman" w:hAnsi="Times New Roman" w:cs="Times New Roman"/>
+          <w:sz w:val="24"/>
+          <w:szCs w:val="24"/>
+        </w:rPr>
+        <w:t xml:space="preserve"> Marilou Robotics Studio includes surface textures and properties, such as friction, reflection and many other factors that make up the real world. </w:t>
+      </w:r>
+    </w:p>
+    <w:p>
+      <w:pPr>
+        <w:spacing w:line="276" w:lineRule="auto"/>
+        <w:rPr>
+          <w:rFonts w:ascii="Times New Roman" w:hAnsi="Times New Roman" w:cs="Times New Roman"/>
+          <w:sz w:val="24"/>
+          <w:szCs w:val="24"/>
+        </w:rPr>
+      </w:pPr>
+      <w:r>
+        <w:rPr>
+          <w:rFonts w:ascii="Times New Roman" w:hAnsi="Times New Roman" w:cs="Times New Roman"/>
+          <w:sz w:val="24"/>
+          <w:szCs w:val="24"/>
+        </w:rPr>
+        <w:tab/>
+        <w:t xml:space="preserve">Furthermore, </w:t>
+      </w:r>
+      <w:proofErr w:type="spellStart"/>
+      <w:r>
+        <w:rPr>
+          <w:rFonts w:ascii="Times New Roman" w:hAnsi="Times New Roman" w:cs="Times New Roman"/>
+          <w:sz w:val="24"/>
+          <w:szCs w:val="24"/>
+        </w:rPr>
+        <w:t>anyKode</w:t>
+      </w:r>
+      <w:proofErr w:type="spellEnd"/>
+      <w:r>
+        <w:rPr>
+          <w:rFonts w:ascii="Times New Roman" w:hAnsi="Times New Roman" w:cs="Times New Roman"/>
+          <w:sz w:val="24"/>
+          <w:szCs w:val="24"/>
+        </w:rPr>
+        <w:t xml:space="preserve"> Marilou Robotics Studio comes equipped with libraries that include data for motors, servos, and other mechanical components. These libraries also include data for other peripherals, such as sensors. In addition, there are virtual robots that </w:t>
+      </w:r>
+      <w:proofErr w:type="spellStart"/>
+      <w:r>
+        <w:rPr>
+          <w:rFonts w:ascii="Times New Roman" w:hAnsi="Times New Roman" w:cs="Times New Roman"/>
+          <w:sz w:val="24"/>
+          <w:szCs w:val="24"/>
+        </w:rPr>
+        <w:t>anyKode</w:t>
+      </w:r>
+      <w:proofErr w:type="spellEnd"/>
+      <w:r>
+        <w:rPr>
+          <w:rFonts w:ascii="Times New Roman" w:hAnsi="Times New Roman" w:cs="Times New Roman"/>
+          <w:sz w:val="24"/>
+          <w:szCs w:val="24"/>
+        </w:rPr>
+        <w:t xml:space="preserve"> Marilou Robotics Studio has already created, which allows the user to test their code against. Overall, these are extremely useful </w:t>
+      </w:r>
+      <w:r>
+        <w:rPr>
+          <w:rFonts w:ascii="Times New Roman" w:hAnsi="Times New Roman" w:cs="Times New Roman"/>
+          <w:sz w:val="24"/>
+          <w:szCs w:val="24"/>
+        </w:rPr>
+        <w:t>features because it allows the user to test their code and experimental builds with, while also allowing for quick prototyping.</w:t>
+      </w:r>
+    </w:p>
+    <w:p>
+      <w:pPr>
+        <w:spacing w:line="276" w:lineRule="auto"/>
+        <w:rPr>
+          <w:rFonts w:ascii="Times New Roman" w:hAnsi="Times New Roman" w:cs="Times New Roman"/>
+          <w:sz w:val="24"/>
+          <w:szCs w:val="24"/>
+        </w:rPr>
+      </w:pPr>
+      <w:r>
+        <w:rPr>
+          <w:rFonts w:ascii="Times New Roman" w:hAnsi="Times New Roman" w:cs="Times New Roman"/>
+          <w:sz w:val="24"/>
+          <w:szCs w:val="24"/>
+        </w:rPr>
+        <w:tab/>
+      </w:r>
+      <w:proofErr w:type="spellStart"/>
+      <w:r>
+        <w:rPr>
+          <w:rFonts w:ascii="Times New Roman" w:hAnsi="Times New Roman" w:cs="Times New Roman"/>
+          <w:sz w:val="24"/>
+          <w:szCs w:val="24"/>
+        </w:rPr>
+        <w:t>anyKode</w:t>
+      </w:r>
+      <w:proofErr w:type="spellEnd"/>
+      <w:r>
+        <w:rPr>
+          <w:rFonts w:ascii="Times New Roman" w:hAnsi="Times New Roman" w:cs="Times New Roman"/>
+          <w:sz w:val="24"/>
+          <w:szCs w:val="24"/>
+        </w:rPr>
+        <w:t xml:space="preserve"> Marilou Robotics Studio is compatible with a handful of languages which include, C, C++, VB#, J#, C#, and CLI. In respect to the project, this may not be the optimal </w:t>
+      </w:r>
+      <w:r>
+        <w:rPr>
+          <w:rFonts w:ascii="Times New Roman" w:hAnsi="Times New Roman" w:cs="Times New Roman"/>
+          <w:sz w:val="24"/>
+          <w:szCs w:val="24"/>
+        </w:rPr>
+        <w:lastRenderedPageBreak/>
+        <w:t xml:space="preserve">choice for a simulation tool because as discussed prior, Python will most likely be the desired language for the source code. Furthermore, </w:t>
+      </w:r>
+      <w:proofErr w:type="spellStart"/>
+      <w:r>
+        <w:rPr>
+          <w:rFonts w:ascii="Times New Roman" w:hAnsi="Times New Roman" w:cs="Times New Roman"/>
+          <w:sz w:val="24"/>
+          <w:szCs w:val="24"/>
+        </w:rPr>
+        <w:t>anyKode</w:t>
+      </w:r>
+      <w:proofErr w:type="spellEnd"/>
+      <w:r>
+        <w:rPr>
+          <w:rFonts w:ascii="Times New Roman" w:hAnsi="Times New Roman" w:cs="Times New Roman"/>
+          <w:sz w:val="24"/>
+          <w:szCs w:val="24"/>
+        </w:rPr>
+        <w:t xml:space="preserve"> Marilou Robotics Studio works on Windows and Linux, but not macOS. Overall, because </w:t>
+      </w:r>
+      <w:r>
+        <w:rPr>
+          <w:rFonts w:ascii="Times New Roman" w:hAnsi="Times New Roman" w:cs="Times New Roman"/>
+          <w:sz w:val="24"/>
+          <w:szCs w:val="24"/>
+        </w:rPr>
+        <w:t xml:space="preserve">the list of supported languages </w:t>
+      </w:r>
+      <w:proofErr w:type="gramStart"/>
+      <w:r>
+        <w:rPr>
+          <w:rFonts w:ascii="Times New Roman" w:hAnsi="Times New Roman" w:cs="Times New Roman"/>
+          <w:sz w:val="24"/>
+          <w:szCs w:val="24"/>
+        </w:rPr>
+        <w:t>do</w:t>
+      </w:r>
+      <w:proofErr w:type="gramEnd"/>
+      <w:r>
+        <w:rPr>
+          <w:rFonts w:ascii="Times New Roman" w:hAnsi="Times New Roman" w:cs="Times New Roman"/>
+          <w:sz w:val="24"/>
+          <w:szCs w:val="24"/>
+        </w:rPr>
+        <w:t xml:space="preserve"> not include Python, it is most likely that this simulator tool will be excluded or overlooked as an option.</w:t>
+      </w:r>
+    </w:p>
+    <w:p>
+      <w:pPr>
+        <w:spacing w:line="276" w:lineRule="auto"/>
+        <w:rPr>
+          <w:rFonts w:ascii="Times New Roman" w:hAnsi="Times New Roman" w:cs="Times New Roman"/>
+          <w:sz w:val="28"/>
+          <w:szCs w:val="28"/>
+        </w:rPr>
+      </w:pPr>
+      <w:r>
+        <w:rPr>
+          <w:rFonts w:ascii="Times New Roman" w:hAnsi="Times New Roman" w:cs="Times New Roman"/>
+          <w:sz w:val="28"/>
+          <w:szCs w:val="28"/>
+        </w:rPr>
+        <w:t>Gazebo</w:t>
+      </w:r>
+    </w:p>
+    <w:p>
+      <w:pPr>
+        <w:spacing w:line="276" w:lineRule="auto"/>
+        <w:rPr>
+          <w:rFonts w:ascii="Times New Roman" w:hAnsi="Times New Roman" w:cs="Times New Roman"/>
+          <w:sz w:val="24"/>
+          <w:szCs w:val="24"/>
+        </w:rPr>
+      </w:pPr>
     </w:p>
     <w:sectPr>
       <w:pgSz w:w="12240" w:h="15840"/>
@@ -8385,7 +8680,7 @@
 </file>
 
 <file path=customXml/itemProps1.xml><?xml version="1.0" encoding="utf-8"?>
-<ds:datastoreItem xmlns:ds="http://schemas.openxmlformats.org/officeDocument/2006/customXml" ds:itemID="{F2525902-5465-4A67-AD7F-DC5FBE9537A4}">
+<ds:datastoreItem xmlns:ds="http://schemas.openxmlformats.org/officeDocument/2006/customXml" ds:itemID="{83AEBB39-3686-4CCC-AA40-4ED05E91E773}">
   <ds:schemaRefs>
     <ds:schemaRef ds:uri="http://schemas.openxmlformats.org/officeDocument/2006/bibliography"/>
   </ds:schemaRefs>

</xml_diff>

<commit_message>
one more page to go!
</commit_message>
<xml_diff>
--- a/JERO/Tracking(15Pages).docx
+++ b/JERO/Tracking(15Pages).docx
@@ -7459,15 +7459,7 @@
           <w:sz w:val="24"/>
           <w:szCs w:val="24"/>
         </w:rPr>
-        <w:t xml:space="preserve">Webots is another robot simulator tool that has been looked at. As previously stated, Webots is like the other simulation tools in respect to the fact that it provides the user to simulate a robot. The user can model and program robots and run the code virtually, allowing for a real time simulation to take place. Looking at Webots for its functionality and use, it’s one of the simulator tools that are being looked at. </w:t>
-      </w:r>
-      <w:r>
-        <w:rPr>
-          <w:rFonts w:ascii="Times New Roman" w:hAnsi="Times New Roman" w:cs="Times New Roman"/>
-          <w:sz w:val="24"/>
-          <w:szCs w:val="24"/>
-        </w:rPr>
-        <w:t>In addition, Webots was designed for professional use, along with education and research.</w:t>
+        <w:t>Webots is another robot simulator tool that has been looked at. As previously stated, Webots is like the other simulation tools in respect to the fact that it provides the user to simulate a robot. The user can model and program robots and run the code virtually, allowing for a real time simulation to take place. Looking at Webots for its functionality and use, it’s one of the simulator tools that are being looked at. In addition, Webots was designed for professional use, along with education and research.</w:t>
       </w:r>
     </w:p>
     <w:p>
@@ -7549,7 +7541,23 @@
           <w:sz w:val="24"/>
           <w:szCs w:val="24"/>
         </w:rPr>
-        <w:t>, it benefits many users including this project, as the whole will not be using the same platform due to resource constrictions. Webots is also capable of using multiple coding languages such as C, C++, Python, Java, MATLAB and ROS. This is convenient because majority of the languages listed, are languages that the team is familiar with. Additionally, it is most likely that the team will be using python for the source code of the robot.</w:t>
+        <w:t>, it benefits many users including this project, as the whole will not be using the same platform due to resource constrictions. Webots is also capable of using multiple coding languages such as C, C++, Python, Java, MATLAB and ROS</w:t>
+      </w:r>
+      <w:r>
+        <w:rPr>
+          <w:rFonts w:ascii="Times New Roman" w:hAnsi="Times New Roman" w:cs="Times New Roman"/>
+          <w:sz w:val="24"/>
+          <w:szCs w:val="24"/>
+        </w:rPr>
+        <w:t xml:space="preserve"> (Robot Operating System)</w:t>
+      </w:r>
+      <w:r>
+        <w:rPr>
+          <w:rFonts w:ascii="Times New Roman" w:hAnsi="Times New Roman" w:cs="Times New Roman"/>
+          <w:sz w:val="24"/>
+          <w:szCs w:val="24"/>
+        </w:rPr>
+        <w:t>. This is convenient because majority of the languages listed, are languages that the team is familiar with. Additionally, it is most likely that the team will be using python for the source code of the robot.</w:t>
       </w:r>
     </w:p>
     <w:p>
@@ -7646,6 +7654,32 @@
           <w:sz w:val="24"/>
           <w:szCs w:val="24"/>
         </w:rPr>
+        <w:t xml:space="preserve">For simulating any robots and code, </w:t>
+      </w:r>
+      <w:proofErr w:type="spellStart"/>
+      <w:r>
+        <w:rPr>
+          <w:rFonts w:ascii="Times New Roman" w:hAnsi="Times New Roman" w:cs="Times New Roman"/>
+          <w:sz w:val="24"/>
+          <w:szCs w:val="24"/>
+        </w:rPr>
+        <w:t>anyKode</w:t>
+      </w:r>
+      <w:proofErr w:type="spellEnd"/>
+      <w:r>
+        <w:rPr>
+          <w:rFonts w:ascii="Times New Roman" w:hAnsi="Times New Roman" w:cs="Times New Roman"/>
+          <w:sz w:val="24"/>
+          <w:szCs w:val="24"/>
+        </w:rPr>
+        <w:t xml:space="preserve"> </w:t>
+      </w:r>
+      <w:r>
+        <w:rPr>
+          <w:rFonts w:ascii="Times New Roman" w:hAnsi="Times New Roman" w:cs="Times New Roman"/>
+          <w:sz w:val="24"/>
+          <w:szCs w:val="24"/>
+        </w:rPr>
         <w:t xml:space="preserve">Marilou Robotics Studio is another piece of software that is used for simulating a robot and its functionality. It contains the capability of modeling </w:t>
       </w:r>
       <w:r>
@@ -7764,7 +7798,41 @@
           <w:sz w:val="24"/>
           <w:szCs w:val="24"/>
         </w:rPr>
-        <w:t xml:space="preserve"> Marilou Robotics Studio has already created, which allows the user to test their code against. Overall, these are extremely useful </w:t>
+        <w:t xml:space="preserve"> Marilou Robotics Studio has already created, which allows the user to test their code against. </w:t>
+      </w:r>
+      <w:r>
+        <w:rPr>
+          <w:rFonts w:ascii="Times New Roman" w:hAnsi="Times New Roman" w:cs="Times New Roman"/>
+          <w:sz w:val="24"/>
+          <w:szCs w:val="24"/>
+        </w:rPr>
+        <w:t xml:space="preserve">In addition to this, </w:t>
+      </w:r>
+      <w:proofErr w:type="spellStart"/>
+      <w:r>
+        <w:rPr>
+          <w:rFonts w:ascii="Times New Roman" w:hAnsi="Times New Roman" w:cs="Times New Roman"/>
+          <w:sz w:val="24"/>
+          <w:szCs w:val="24"/>
+        </w:rPr>
+        <w:t>anyKode</w:t>
+      </w:r>
+      <w:proofErr w:type="spellEnd"/>
+      <w:r>
+        <w:rPr>
+          <w:rFonts w:ascii="Times New Roman" w:hAnsi="Times New Roman" w:cs="Times New Roman"/>
+          <w:sz w:val="24"/>
+          <w:szCs w:val="24"/>
+        </w:rPr>
+        <w:t xml:space="preserve"> Marilou Robotics Studio has documentation, allowing for new users to learn more about how the software works. </w:t>
+      </w:r>
+      <w:r>
+        <w:rPr>
+          <w:rFonts w:ascii="Times New Roman" w:hAnsi="Times New Roman" w:cs="Times New Roman"/>
+          <w:sz w:val="24"/>
+          <w:szCs w:val="24"/>
+        </w:rPr>
+        <w:t xml:space="preserve">Overall, these are extremely useful </w:t>
       </w:r>
       <w:r>
         <w:rPr>
@@ -7790,6 +7858,7 @@
           <w:sz w:val="24"/>
           <w:szCs w:val="24"/>
         </w:rPr>
+        <w:lastRenderedPageBreak/>
         <w:tab/>
       </w:r>
       <w:proofErr w:type="spellStart"/>
@@ -7808,7 +7877,236 @@
           <w:sz w:val="24"/>
           <w:szCs w:val="24"/>
         </w:rPr>
-        <w:t xml:space="preserve"> Marilou Robotics Studio is compatible with a handful of languages which include, C, C++, VB#, J#, C#, and CLI. In respect to the project, this may not be the optimal </w:t>
+        <w:t xml:space="preserve"> Marilou Robotics Studio is compatible with a handful of languages which include, C, C++, VB#, J#, C#, and CLI. In respect to the project, this may not be the optimal choice for a simulation tool because as discussed prior, Python will most likely be the desired language for the source code. Furthermore, </w:t>
+      </w:r>
+      <w:proofErr w:type="spellStart"/>
+      <w:r>
+        <w:rPr>
+          <w:rFonts w:ascii="Times New Roman" w:hAnsi="Times New Roman" w:cs="Times New Roman"/>
+          <w:sz w:val="24"/>
+          <w:szCs w:val="24"/>
+        </w:rPr>
+        <w:t>anyKode</w:t>
+      </w:r>
+      <w:proofErr w:type="spellEnd"/>
+      <w:r>
+        <w:rPr>
+          <w:rFonts w:ascii="Times New Roman" w:hAnsi="Times New Roman" w:cs="Times New Roman"/>
+          <w:sz w:val="24"/>
+          <w:szCs w:val="24"/>
+        </w:rPr>
+        <w:t xml:space="preserve"> Marilou Robotics Studio works on Windows and Linux, but not macOS. Overall, because </w:t>
+      </w:r>
+      <w:r>
+        <w:rPr>
+          <w:rFonts w:ascii="Times New Roman" w:hAnsi="Times New Roman" w:cs="Times New Roman"/>
+          <w:sz w:val="24"/>
+          <w:szCs w:val="24"/>
+        </w:rPr>
+        <w:t xml:space="preserve">the list of supported languages </w:t>
+      </w:r>
+      <w:r>
+        <w:rPr>
+          <w:rFonts w:ascii="Times New Roman" w:hAnsi="Times New Roman" w:cs="Times New Roman"/>
+          <w:sz w:val="24"/>
+          <w:szCs w:val="24"/>
+        </w:rPr>
+        <w:t>does</w:t>
+      </w:r>
+      <w:r>
+        <w:rPr>
+          <w:rFonts w:ascii="Times New Roman" w:hAnsi="Times New Roman" w:cs="Times New Roman"/>
+          <w:sz w:val="24"/>
+          <w:szCs w:val="24"/>
+        </w:rPr>
+        <w:t xml:space="preserve"> not include Python, it is most likely that this simulator tool will be excluded or overlooked as an option.</w:t>
+      </w:r>
+    </w:p>
+    <w:p>
+      <w:pPr>
+        <w:spacing w:line="276" w:lineRule="auto"/>
+        <w:rPr>
+          <w:rFonts w:ascii="Times New Roman" w:hAnsi="Times New Roman" w:cs="Times New Roman"/>
+          <w:sz w:val="28"/>
+          <w:szCs w:val="28"/>
+        </w:rPr>
+      </w:pPr>
+      <w:r>
+        <w:rPr>
+          <w:rFonts w:ascii="Times New Roman" w:hAnsi="Times New Roman" w:cs="Times New Roman"/>
+          <w:sz w:val="28"/>
+          <w:szCs w:val="28"/>
+        </w:rPr>
+        <w:t>Gazebo</w:t>
+      </w:r>
+    </w:p>
+    <w:p>
+      <w:pPr>
+        <w:spacing w:line="276" w:lineRule="auto"/>
+        <w:rPr>
+          <w:rFonts w:ascii="Times New Roman" w:hAnsi="Times New Roman" w:cs="Times New Roman"/>
+          <w:sz w:val="24"/>
+          <w:szCs w:val="24"/>
+        </w:rPr>
+      </w:pPr>
+      <w:r>
+        <w:rPr>
+          <w:rFonts w:ascii="Times New Roman" w:hAnsi="Times New Roman" w:cs="Times New Roman"/>
+          <w:sz w:val="24"/>
+          <w:szCs w:val="24"/>
+        </w:rPr>
+        <w:tab/>
+        <w:t xml:space="preserve">Gazebo is another robot simulation tool that can be used for the project, it is easy to setup, meaning that users can easily get into designing their robots and testing their code. Secondly, it comes with tutorials and examples which allow the user to learn basic concepts and put what they’ve learned to use. In addition to learning from examples and tutorials, Gazebo has a community where other users share what they’ve done and learned, through experimentation and sharing of concepts and ideas. Gazebo, with respect to the project, is already a compelling simulator that can be used due to its simplicity and </w:t>
+      </w:r>
+      <w:r>
+        <w:rPr>
+          <w:rFonts w:ascii="Times New Roman" w:hAnsi="Times New Roman" w:cs="Times New Roman"/>
+          <w:sz w:val="24"/>
+          <w:szCs w:val="24"/>
+        </w:rPr>
+        <w:t>user-friendly</w:t>
+      </w:r>
+      <w:r>
+        <w:rPr>
+          <w:rFonts w:ascii="Times New Roman" w:hAnsi="Times New Roman" w:cs="Times New Roman"/>
+          <w:sz w:val="24"/>
+          <w:szCs w:val="24"/>
+        </w:rPr>
+        <w:t xml:space="preserve"> aspects, such as tutorials and community.</w:t>
+      </w:r>
+    </w:p>
+    <w:p>
+      <w:pPr>
+        <w:spacing w:line="276" w:lineRule="auto"/>
+        <w:rPr>
+          <w:rFonts w:ascii="Times New Roman" w:hAnsi="Times New Roman" w:cs="Times New Roman"/>
+          <w:sz w:val="24"/>
+          <w:szCs w:val="24"/>
+        </w:rPr>
+      </w:pPr>
+      <w:r>
+        <w:rPr>
+          <w:rFonts w:ascii="Times New Roman" w:hAnsi="Times New Roman" w:cs="Times New Roman"/>
+          <w:sz w:val="24"/>
+          <w:szCs w:val="24"/>
+        </w:rPr>
+        <w:tab/>
+      </w:r>
+      <w:proofErr w:type="gramStart"/>
+      <w:r>
+        <w:rPr>
+          <w:rFonts w:ascii="Times New Roman" w:hAnsi="Times New Roman" w:cs="Times New Roman"/>
+          <w:sz w:val="24"/>
+          <w:szCs w:val="24"/>
+        </w:rPr>
+        <w:t>In regard to</w:t>
+      </w:r>
+      <w:proofErr w:type="gramEnd"/>
+      <w:r>
+        <w:rPr>
+          <w:rFonts w:ascii="Times New Roman" w:hAnsi="Times New Roman" w:cs="Times New Roman"/>
+          <w:sz w:val="24"/>
+          <w:szCs w:val="24"/>
+        </w:rPr>
+        <w:t xml:space="preserve"> the different features, Gazebo has access to multiple physics engines allowing for a variety of different simulations and testing. Also, </w:t>
+      </w:r>
+      <w:proofErr w:type="gramStart"/>
+      <w:r>
+        <w:rPr>
+          <w:rFonts w:ascii="Times New Roman" w:hAnsi="Times New Roman" w:cs="Times New Roman"/>
+          <w:sz w:val="24"/>
+          <w:szCs w:val="24"/>
+        </w:rPr>
+        <w:t>through the use of</w:t>
+      </w:r>
+      <w:proofErr w:type="gramEnd"/>
+      <w:r>
+        <w:rPr>
+          <w:rFonts w:ascii="Times New Roman" w:hAnsi="Times New Roman" w:cs="Times New Roman"/>
+          <w:sz w:val="24"/>
+          <w:szCs w:val="24"/>
+        </w:rPr>
+        <w:t xml:space="preserve"> OGRE, Gazebo is capable of simulating realistic environments and </w:t>
+      </w:r>
+      <w:r>
+        <w:rPr>
+          <w:rFonts w:ascii="Times New Roman" w:hAnsi="Times New Roman" w:cs="Times New Roman"/>
+          <w:sz w:val="24"/>
+          <w:szCs w:val="24"/>
+        </w:rPr>
+        <w:t>high-quality</w:t>
+      </w:r>
+      <w:r>
+        <w:rPr>
+          <w:rFonts w:ascii="Times New Roman" w:hAnsi="Times New Roman" w:cs="Times New Roman"/>
+          <w:sz w:val="24"/>
+          <w:szCs w:val="24"/>
+        </w:rPr>
+        <w:t xml:space="preserve"> textures and lighting.</w:t>
+      </w:r>
+      <w:r>
+        <w:rPr>
+          <w:rFonts w:ascii="Times New Roman" w:hAnsi="Times New Roman" w:cs="Times New Roman"/>
+          <w:sz w:val="24"/>
+          <w:szCs w:val="24"/>
+        </w:rPr>
+        <w:t xml:space="preserve"> Another feature that Gazebo has to offer is the ability to add and create data from sensors, such as lasers, cameras and more. This is useful in respect to the project because not only will the robot be equipped with cameras and lights, but the option of adding additional sensors and peripherals are being taken into consideration for the final product. Additionally, Gazebo has another feature that allows users to use plugins for a variety of different things; such things include plugins for sensors and environmental control. Having the ability to use plugins as well as making custom plugins, may benefit the project in a sense that the team can create different plugins to test and experiment with. In addition to this, there may already be plugins that can benefit the team, in which the team won’t have to use time and resources making them.</w:t>
+      </w:r>
+    </w:p>
+    <w:p>
+      <w:pPr>
+        <w:spacing w:line="276" w:lineRule="auto"/>
+        <w:rPr>
+          <w:rFonts w:ascii="Times New Roman" w:hAnsi="Times New Roman" w:cs="Times New Roman"/>
+          <w:sz w:val="24"/>
+          <w:szCs w:val="24"/>
+        </w:rPr>
+      </w:pPr>
+      <w:r>
+        <w:rPr>
+          <w:rFonts w:ascii="Times New Roman" w:hAnsi="Times New Roman" w:cs="Times New Roman"/>
+          <w:sz w:val="24"/>
+          <w:szCs w:val="24"/>
+        </w:rPr>
+        <w:tab/>
+        <w:t>Furthermore, Gazebo comes with a handful of robot models already provided. This means that users can start testing code against these models right away, before building their own model and robot. This is useful for the project because it allows the development of the robot to be as smooth as possible without wasting much time on deploying and redeploying the source code onto the real robot. Experiments and tests can be conducted on these included robot models allowing for users to be intuitive on how their robot may react with their robot. Overall, this feature is very useful and is a must when using a simulation tool.</w:t>
+      </w:r>
+    </w:p>
+    <w:p>
+      <w:pPr>
+        <w:spacing w:line="276" w:lineRule="auto"/>
+        <w:rPr>
+          <w:rFonts w:ascii="Times New Roman" w:hAnsi="Times New Roman" w:cs="Times New Roman"/>
+          <w:sz w:val="24"/>
+          <w:szCs w:val="24"/>
+        </w:rPr>
+      </w:pPr>
+      <w:r>
+        <w:rPr>
+          <w:rFonts w:ascii="Times New Roman" w:hAnsi="Times New Roman" w:cs="Times New Roman"/>
+          <w:sz w:val="24"/>
+          <w:szCs w:val="24"/>
+        </w:rPr>
+        <w:tab/>
+        <w:t xml:space="preserve">Another useful feature is Gazebo’s ability to use </w:t>
+      </w:r>
+      <w:proofErr w:type="spellStart"/>
+      <w:r>
+        <w:rPr>
+          <w:rFonts w:ascii="Times New Roman" w:hAnsi="Times New Roman" w:cs="Times New Roman"/>
+          <w:sz w:val="24"/>
+          <w:szCs w:val="24"/>
+        </w:rPr>
+        <w:t>CloudSim</w:t>
+      </w:r>
+      <w:proofErr w:type="spellEnd"/>
+      <w:r>
+        <w:rPr>
+          <w:rFonts w:ascii="Times New Roman" w:hAnsi="Times New Roman" w:cs="Times New Roman"/>
+          <w:sz w:val="24"/>
+          <w:szCs w:val="24"/>
+        </w:rPr>
+        <w:t xml:space="preserve">, which allows for users to interact and use Gazebo through a browser. This feature, in respect to the project, could be useful because multiple people will be able to develop one simulation from multiple locations and </w:t>
       </w:r>
       <w:r>
         <w:rPr>
@@ -7817,7 +8115,52 @@
           <w:szCs w:val="24"/>
         </w:rPr>
         <w:lastRenderedPageBreak/>
-        <w:t xml:space="preserve">choice for a simulation tool because as discussed prior, Python will most likely be the desired language for the source code. Furthermore, </w:t>
+        <w:t xml:space="preserve">computers, as well as spectate and view the work that has been done. This </w:t>
+      </w:r>
+      <w:proofErr w:type="gramStart"/>
+      <w:r>
+        <w:rPr>
+          <w:rFonts w:ascii="Times New Roman" w:hAnsi="Times New Roman" w:cs="Times New Roman"/>
+          <w:sz w:val="24"/>
+          <w:szCs w:val="24"/>
+        </w:rPr>
+        <w:t>in regard to</w:t>
+      </w:r>
+      <w:proofErr w:type="gramEnd"/>
+      <w:r>
+        <w:rPr>
+          <w:rFonts w:ascii="Times New Roman" w:hAnsi="Times New Roman" w:cs="Times New Roman"/>
+          <w:sz w:val="24"/>
+          <w:szCs w:val="24"/>
+        </w:rPr>
+        <w:t xml:space="preserve"> efficiency and productivity is useful and would allow the project to progress in a steady manner.</w:t>
+      </w:r>
+    </w:p>
+    <w:p>
+      <w:pPr>
+        <w:spacing w:line="276" w:lineRule="auto"/>
+        <w:rPr>
+          <w:rFonts w:ascii="Times New Roman" w:hAnsi="Times New Roman" w:cs="Times New Roman"/>
+          <w:sz w:val="24"/>
+          <w:szCs w:val="24"/>
+        </w:rPr>
+      </w:pPr>
+      <w:r>
+        <w:rPr>
+          <w:rFonts w:ascii="Times New Roman" w:hAnsi="Times New Roman" w:cs="Times New Roman"/>
+          <w:sz w:val="24"/>
+          <w:szCs w:val="24"/>
+        </w:rPr>
+        <w:tab/>
+        <w:t xml:space="preserve">Gazebo supports multiple </w:t>
+      </w:r>
+      <w:r>
+        <w:rPr>
+          <w:rFonts w:ascii="Times New Roman" w:hAnsi="Times New Roman" w:cs="Times New Roman"/>
+          <w:sz w:val="24"/>
+          <w:szCs w:val="24"/>
+        </w:rPr>
+        <w:t xml:space="preserve">physics engines such as ODE, Bullet, </w:t>
       </w:r>
       <w:proofErr w:type="spellStart"/>
       <w:r>
@@ -7826,7 +8169,7 @@
           <w:sz w:val="24"/>
           <w:szCs w:val="24"/>
         </w:rPr>
-        <w:t>anyKode</w:t>
+        <w:t>Simbody</w:t>
       </w:r>
       <w:proofErr w:type="spellEnd"/>
       <w:r>
@@ -7835,15 +8178,7 @@
           <w:sz w:val="24"/>
           <w:szCs w:val="24"/>
         </w:rPr>
-        <w:t xml:space="preserve"> Marilou Robotics Studio works on Windows and Linux, but not macOS. Overall, because </w:t>
-      </w:r>
-      <w:r>
-        <w:rPr>
-          <w:rFonts w:ascii="Times New Roman" w:hAnsi="Times New Roman" w:cs="Times New Roman"/>
-          <w:sz w:val="24"/>
-          <w:szCs w:val="24"/>
-        </w:rPr>
-        <w:t xml:space="preserve">the list of supported languages </w:t>
+        <w:t xml:space="preserve"> and DART. With multiple options for what physics engine is to be used, users are given more options and flexibility with how they would want to simulate their robot and environment. </w:t>
       </w:r>
       <w:proofErr w:type="gramStart"/>
       <w:r>
@@ -7852,7 +8187,7 @@
           <w:sz w:val="24"/>
           <w:szCs w:val="24"/>
         </w:rPr>
-        <w:t>do</w:t>
+        <w:t>In regard to</w:t>
       </w:r>
       <w:proofErr w:type="gramEnd"/>
       <w:r>
@@ -7861,7 +8196,7 @@
           <w:sz w:val="24"/>
           <w:szCs w:val="24"/>
         </w:rPr>
-        <w:t xml:space="preserve"> not include Python, it is most likely that this simulator tool will be excluded or overlooked as an option.</w:t>
+        <w:t xml:space="preserve"> the project, this gives the team more options to work with, and allows for more testing and experimenting to find which physics engine is the most practical and useful.</w:t>
       </w:r>
     </w:p>
     <w:p>
@@ -7869,28 +8204,97 @@
         <w:spacing w:line="276" w:lineRule="auto"/>
         <w:rPr>
           <w:rFonts w:ascii="Times New Roman" w:hAnsi="Times New Roman" w:cs="Times New Roman"/>
-          <w:sz w:val="28"/>
-          <w:szCs w:val="28"/>
-        </w:rPr>
-      </w:pPr>
-      <w:r>
-        <w:rPr>
-          <w:rFonts w:ascii="Times New Roman" w:hAnsi="Times New Roman" w:cs="Times New Roman"/>
-          <w:sz w:val="28"/>
-          <w:szCs w:val="28"/>
-        </w:rPr>
-        <w:t>Gazebo</w:t>
-      </w:r>
-    </w:p>
-    <w:p>
-      <w:pPr>
-        <w:spacing w:line="276" w:lineRule="auto"/>
-        <w:rPr>
-          <w:rFonts w:ascii="Times New Roman" w:hAnsi="Times New Roman" w:cs="Times New Roman"/>
-          <w:sz w:val="24"/>
-          <w:szCs w:val="24"/>
-        </w:rPr>
-      </w:pPr>
+          <w:sz w:val="24"/>
+          <w:szCs w:val="24"/>
+        </w:rPr>
+      </w:pPr>
+      <w:r>
+        <w:rPr>
+          <w:rFonts w:ascii="Times New Roman" w:hAnsi="Times New Roman" w:cs="Times New Roman"/>
+          <w:sz w:val="24"/>
+          <w:szCs w:val="24"/>
+        </w:rPr>
+        <w:tab/>
+        <w:t xml:space="preserve">Finally, because Gazebo can work with ROS, it’s most likely that this simulator tool will be the desired and used software for the project. This is because the team has decided to develop the robot </w:t>
+      </w:r>
+      <w:proofErr w:type="gramStart"/>
+      <w:r>
+        <w:rPr>
+          <w:rFonts w:ascii="Times New Roman" w:hAnsi="Times New Roman" w:cs="Times New Roman"/>
+          <w:sz w:val="24"/>
+          <w:szCs w:val="24"/>
+        </w:rPr>
+        <w:t>through the use of</w:t>
+      </w:r>
+      <w:proofErr w:type="gramEnd"/>
+      <w:r>
+        <w:rPr>
+          <w:rFonts w:ascii="Times New Roman" w:hAnsi="Times New Roman" w:cs="Times New Roman"/>
+          <w:sz w:val="24"/>
+          <w:szCs w:val="24"/>
+        </w:rPr>
+        <w:t xml:space="preserve"> ROS.</w:t>
+      </w:r>
+    </w:p>
+    <w:p>
+      <w:pPr>
+        <w:rPr>
+          <w:rFonts w:ascii="Times New Roman" w:hAnsi="Times New Roman" w:cs="Times New Roman"/>
+          <w:sz w:val="28"/>
+          <w:szCs w:val="28"/>
+        </w:rPr>
+      </w:pPr>
+      <w:r>
+        <w:rPr>
+          <w:rFonts w:ascii="Times New Roman" w:hAnsi="Times New Roman" w:cs="Times New Roman"/>
+          <w:sz w:val="28"/>
+          <w:szCs w:val="28"/>
+        </w:rPr>
+        <w:t>Conclusion</w:t>
+      </w:r>
+    </w:p>
+    <w:p>
+      <w:pPr>
+        <w:rPr>
+          <w:rFonts w:ascii="Times New Roman" w:hAnsi="Times New Roman" w:cs="Times New Roman"/>
+          <w:sz w:val="24"/>
+          <w:szCs w:val="24"/>
+        </w:rPr>
+      </w:pPr>
+      <w:r>
+        <w:rPr>
+          <w:rFonts w:ascii="Times New Roman" w:hAnsi="Times New Roman" w:cs="Times New Roman"/>
+          <w:sz w:val="24"/>
+          <w:szCs w:val="24"/>
+        </w:rPr>
+        <w:tab/>
+        <w:t>As mentioned, there are several types of simulation software that can be used, but due to the restrictions and confinements of the project, there are only a select few that can be used. These include V-REP, Webots and Gazebo, because from these options, each are using the language in which the team has agreed to use for the source code, Python. In addition to this each have their own strengths and weaknesses, with some overlapping. These overlaps occur in the fact that all of them have the feature of simulating the robot working with the source code</w:t>
+      </w:r>
+      <w:r>
+        <w:rPr>
+          <w:rFonts w:ascii="Times New Roman" w:hAnsi="Times New Roman" w:cs="Times New Roman"/>
+          <w:sz w:val="24"/>
+          <w:szCs w:val="24"/>
+        </w:rPr>
+        <w:t>, but some standout with the feature of adding and editing an environment for the virtual robot to work and move within. Overall, all of these simulator tools are effective in the aspect of simulating a robot and the source code, but it is most likely that Gazebo will be used for this project because of its easy to use interface and documentation, along with a community to learn from.</w:t>
+      </w:r>
+    </w:p>
+    <w:p>
+      <w:pPr>
+        <w:rPr>
+          <w:rFonts w:ascii="Times New Roman" w:hAnsi="Times New Roman" w:cs="Times New Roman"/>
+          <w:sz w:val="24"/>
+          <w:szCs w:val="24"/>
+        </w:rPr>
+      </w:pPr>
+      <w:r>
+        <w:rPr>
+          <w:rFonts w:ascii="Times New Roman" w:hAnsi="Times New Roman" w:cs="Times New Roman"/>
+          <w:sz w:val="24"/>
+          <w:szCs w:val="24"/>
+        </w:rPr>
+        <w:tab/>
+      </w:r>
     </w:p>
     <w:sectPr>
       <w:pgSz w:w="12240" w:h="15840"/>
@@ -8680,7 +9084,7 @@
 </file>
 
 <file path=customXml/itemProps1.xml><?xml version="1.0" encoding="utf-8"?>
-<ds:datastoreItem xmlns:ds="http://schemas.openxmlformats.org/officeDocument/2006/customXml" ds:itemID="{83AEBB39-3686-4CCC-AA40-4ED05E91E773}">
+<ds:datastoreItem xmlns:ds="http://schemas.openxmlformats.org/officeDocument/2006/customXml" ds:itemID="{DFE62F5E-A7E5-4BD6-939A-FBD24F0DF591}">
   <ds:schemaRefs>
     <ds:schemaRef ds:uri="http://schemas.openxmlformats.org/officeDocument/2006/bibliography"/>
   </ds:schemaRefs>

</xml_diff>